<commit_message>
tests, logout works, chtatroom functions invalid inputs fixed
</commit_message>
<xml_diff>
--- a/ChatRoom_project/מטלות.docx
+++ b/ChatRoom_project/מטלות.docx
@@ -44,11 +44,15 @@
           <w:ilvl w:val="0"/>
           <w:numId w:val="3"/>
         </w:numPr>
+        <w:rPr>
+          <w:highlight w:val="yellow"/>
+        </w:rPr>
       </w:pPr>
       <w:r>
         <w:rPr>
           <w:rFonts w:hint="cs"/>
           <w:color w:val="0070C0"/>
+          <w:highlight w:val="yellow"/>
           <w:rtl/>
         </w:rPr>
         <w:t xml:space="preserve">בדיקה מקרי קצה </w:t>
@@ -58,6 +62,7 @@
         <w:rPr>
           <w:rFonts w:hint="cs"/>
           <w:color w:val="0070C0"/>
+          <w:highlight w:val="yellow"/>
           <w:rtl/>
         </w:rPr>
         <w:t>לאספשנים</w:t>
@@ -66,6 +71,7 @@
       <w:r>
         <w:rPr>
           <w:rFonts w:hint="cs"/>
+          <w:highlight w:val="yellow"/>
           <w:rtl/>
         </w:rPr>
         <w:t xml:space="preserve"> </w:t>
@@ -78,12 +84,21 @@
           <w:ilvl w:val="0"/>
           <w:numId w:val="3"/>
         </w:numPr>
-      </w:pPr>
-      <w:r>
+        <w:rPr>
+          <w:highlight w:val="yellow"/>
+        </w:rPr>
+      </w:pPr>
+      <w:r>
+        <w:rPr>
+          <w:highlight w:val="yellow"/>
+        </w:rPr>
         <w:t xml:space="preserve">data input </w:t>
       </w:r>
       <w:proofErr w:type="spellStart"/>
       <w:r>
+        <w:rPr>
+          <w:highlight w:val="yellow"/>
+        </w:rPr>
         <w:t>vaildation</w:t>
       </w:r>
       <w:proofErr w:type="spellEnd"/>
@@ -95,8 +110,14 @@
           <w:ilvl w:val="0"/>
           <w:numId w:val="3"/>
         </w:numPr>
-      </w:pPr>
-      <w:r>
+        <w:rPr>
+          <w:highlight w:val="yellow"/>
+        </w:rPr>
+      </w:pPr>
+      <w:r>
+        <w:rPr>
+          <w:highlight w:val="yellow"/>
+        </w:rPr>
         <w:t>validate test conventions as in lesson 4</w:t>
       </w:r>
     </w:p>
@@ -108,6 +129,8 @@
           <w:numId w:val="3"/>
         </w:numPr>
       </w:pPr>
+      <w:bookmarkStart w:id="0" w:name="_GoBack"/>
+      <w:bookmarkEnd w:id="0"/>
       <w:r>
         <w:t xml:space="preserve">design – BL, </w:t>
       </w:r>
@@ -170,12 +193,7 @@
         <w:ind w:left="420"/>
       </w:pPr>
       <w:r>
-        <w:t>design – l</w:t>
-      </w:r>
-      <w:bookmarkStart w:id="0" w:name="_GoBack"/>
-      <w:bookmarkEnd w:id="0"/>
-      <w:r>
-        <w:t>ogin/reg window UML + LLD</w:t>
+        <w:t>design – login/reg window UML + LLD</w:t>
       </w:r>
     </w:p>
     <w:p>
@@ -295,7 +313,222 @@
     <w:p>
       <w:pPr>
         <w:pStyle w:val="a3"/>
-      </w:pPr>
+        <w:rPr>
+          <w:rtl/>
+        </w:rPr>
+      </w:pPr>
+    </w:p>
+    <w:p>
+      <w:pPr>
+        <w:pStyle w:val="a3"/>
+        <w:rPr>
+          <w:rtl/>
+        </w:rPr>
+      </w:pPr>
+    </w:p>
+    <w:p>
+      <w:pPr>
+        <w:pStyle w:val="a3"/>
+        <w:rPr>
+          <w:rtl/>
+        </w:rPr>
+      </w:pPr>
+      <w:r>
+        <w:rPr>
+          <w:rFonts w:hint="cs"/>
+          <w:rtl/>
+        </w:rPr>
+        <w:t xml:space="preserve">תקלות </w:t>
+      </w:r>
+      <w:r>
+        <w:rPr>
+          <w:rtl/>
+        </w:rPr>
+        <w:t>–</w:t>
+      </w:r>
+      <w:r>
+        <w:rPr>
+          <w:rFonts w:hint="cs"/>
+          <w:rtl/>
+        </w:rPr>
+        <w:t xml:space="preserve"> </w:t>
+      </w:r>
+    </w:p>
+    <w:p>
+      <w:pPr>
+        <w:pStyle w:val="a3"/>
+        <w:numPr>
+          <w:ilvl w:val="0"/>
+          <w:numId w:val="3"/>
+        </w:numPr>
+      </w:pPr>
+      <w:r>
+        <w:rPr>
+          <w:rFonts w:hint="cs"/>
+          <w:rtl/>
+        </w:rPr>
+        <w:t>חלון הודעת שגיאה לא מציג את כל השגיאה</w:t>
+      </w:r>
+    </w:p>
+    <w:p>
+      <w:pPr>
+        <w:pStyle w:val="a3"/>
+        <w:numPr>
+          <w:ilvl w:val="0"/>
+          <w:numId w:val="3"/>
+        </w:numPr>
+        <w:rPr>
+          <w:highlight w:val="yellow"/>
+        </w:rPr>
+      </w:pPr>
+      <w:proofErr w:type="spellStart"/>
+      <w:r>
+        <w:rPr>
+          <w:rFonts w:hint="cs"/>
+          <w:highlight w:val="yellow"/>
+          <w:rtl/>
+        </w:rPr>
+        <w:t>לוגאאוט</w:t>
+      </w:r>
+      <w:proofErr w:type="spellEnd"/>
+      <w:r>
+        <w:rPr>
+          <w:rFonts w:hint="cs"/>
+          <w:highlight w:val="yellow"/>
+          <w:rtl/>
+        </w:rPr>
+        <w:t xml:space="preserve"> לא חוזר חזרה</w:t>
+      </w:r>
+      <w:r>
+        <w:rPr>
+          <w:rFonts w:hint="cs"/>
+          <w:highlight w:val="yellow"/>
+          <w:rtl/>
+        </w:rPr>
+        <w:t xml:space="preserve"> - טופל</w:t>
+      </w:r>
+    </w:p>
+    <w:p>
+      <w:pPr>
+        <w:pStyle w:val="a3"/>
+        <w:numPr>
+          <w:ilvl w:val="0"/>
+          <w:numId w:val="3"/>
+        </w:numPr>
+      </w:pPr>
+      <w:r>
+        <w:rPr>
+          <w:rFonts w:hint="cs"/>
+          <w:rtl/>
+        </w:rPr>
+        <w:t xml:space="preserve">אחרי </w:t>
+      </w:r>
+      <w:proofErr w:type="spellStart"/>
+      <w:r>
+        <w:rPr>
+          <w:rFonts w:hint="cs"/>
+          <w:rtl/>
+        </w:rPr>
+        <w:t>לוגין</w:t>
+      </w:r>
+      <w:proofErr w:type="spellEnd"/>
+      <w:r>
+        <w:rPr>
+          <w:rFonts w:hint="cs"/>
+          <w:rtl/>
+        </w:rPr>
+        <w:t xml:space="preserve"> ואז </w:t>
+      </w:r>
+      <w:proofErr w:type="spellStart"/>
+      <w:r>
+        <w:rPr>
+          <w:rFonts w:hint="cs"/>
+          <w:rtl/>
+        </w:rPr>
+        <w:t>לוגאאוט</w:t>
+      </w:r>
+      <w:proofErr w:type="spellEnd"/>
+      <w:r>
+        <w:rPr>
+          <w:rFonts w:hint="cs"/>
+          <w:rtl/>
+        </w:rPr>
+        <w:t xml:space="preserve"> </w:t>
+      </w:r>
+      <w:r>
+        <w:rPr>
+          <w:rtl/>
+        </w:rPr>
+        <w:t>–</w:t>
+      </w:r>
+      <w:r>
+        <w:rPr>
+          <w:rFonts w:hint="cs"/>
+          <w:rtl/>
+        </w:rPr>
+        <w:t xml:space="preserve"> נשאר כיתוב </w:t>
+      </w:r>
+      <w:proofErr w:type="spellStart"/>
+      <w:r>
+        <w:rPr>
+          <w:rFonts w:hint="cs"/>
+          <w:rtl/>
+        </w:rPr>
+        <w:t>בניקניים</w:t>
+      </w:r>
+      <w:proofErr w:type="spellEnd"/>
+      <w:r>
+        <w:rPr>
+          <w:rFonts w:hint="cs"/>
+          <w:rtl/>
+        </w:rPr>
+        <w:t xml:space="preserve"> אבל הוא לא באמת שם </w:t>
+      </w:r>
+      <w:r>
+        <w:rPr>
+          <w:rtl/>
+        </w:rPr>
+        <w:t>–</w:t>
+      </w:r>
+      <w:r>
+        <w:rPr>
+          <w:rFonts w:hint="cs"/>
+          <w:rtl/>
+        </w:rPr>
+        <w:t xml:space="preserve"> צריך למחוק כיתוב.</w:t>
+      </w:r>
+    </w:p>
+    <w:p>
+      <w:pPr>
+        <w:pStyle w:val="a3"/>
+        <w:numPr>
+          <w:ilvl w:val="0"/>
+          <w:numId w:val="3"/>
+        </w:numPr>
+        <w:rPr>
+          <w:rFonts w:hint="cs"/>
+        </w:rPr>
+      </w:pPr>
+      <w:r>
+        <w:rPr>
+          <w:rFonts w:hint="cs"/>
+          <w:rtl/>
+        </w:rPr>
+        <w:t xml:space="preserve">אחידות בין הודעות השגיאה למשתמש </w:t>
+      </w:r>
+      <w:r>
+        <w:rPr>
+          <w:rtl/>
+        </w:rPr>
+        <w:t>–</w:t>
+      </w:r>
+      <w:r>
+        <w:rPr>
+          <w:rFonts w:hint="cs"/>
+          <w:rtl/>
+        </w:rPr>
+        <w:t xml:space="preserve"> או של דימה או של רותם צריך להחליט ולשנות.</w:t>
+      </w:r>
     </w:p>
     <w:p>
       <w:pPr>
@@ -439,7 +672,7 @@
       <w:lvlText w:val=""/>
       <w:lvlJc w:val="left"/>
       <w:pPr>
-        <w:ind w:left="1804" w:hanging="360"/>
+        <w:ind w:left="2486" w:hanging="360"/>
       </w:pPr>
       <w:rPr>
         <w:rFonts w:ascii="Symbol" w:eastAsiaTheme="minorHAnsi" w:hAnsi="Symbol" w:cstheme="minorBidi" w:hint="default"/>

</xml_diff>

<commit_message>
LLD - UnitTests and BuisnessLayer fixed
</commit_message>
<xml_diff>
--- a/ChatRoom_project/מטלות.docx
+++ b/ChatRoom_project/מטלות.docx
@@ -128,15 +128,27 @@
           <w:ilvl w:val="0"/>
           <w:numId w:val="3"/>
         </w:numPr>
-      </w:pPr>
-      <w:r>
+        <w:rPr>
+          <w:highlight w:val="yellow"/>
+        </w:rPr>
+      </w:pPr>
+      <w:r>
+        <w:rPr>
+          <w:highlight w:val="yellow"/>
+        </w:rPr>
         <w:t xml:space="preserve">design – BL, </w:t>
       </w:r>
       <w:proofErr w:type="spellStart"/>
       <w:r>
+        <w:rPr>
+          <w:highlight w:val="yellow"/>
+        </w:rPr>
         <w:t>unit</w:t>
       </w:r>
       <w:r>
+        <w:rPr>
+          <w:highlight w:val="yellow"/>
+        </w:rPr>
         <w:t>Test</w:t>
       </w:r>
       <w:proofErr w:type="spellEnd"/>
@@ -148,9 +160,18 @@
           <w:ilvl w:val="0"/>
           <w:numId w:val="3"/>
         </w:numPr>
-      </w:pPr>
-      <w:r>
-        <w:t>sort filter options</w:t>
+        <w:rPr>
+          <w:highlight w:val="red"/>
+        </w:rPr>
+      </w:pPr>
+      <w:r>
+        <w:t>s</w:t>
+      </w:r>
+      <w:r>
+        <w:rPr>
+          <w:highlight w:val="red"/>
+        </w:rPr>
+        <w:t>ort filter options</w:t>
       </w:r>
     </w:p>
     <w:p>
@@ -160,10 +181,14 @@
           <w:ilvl w:val="0"/>
           <w:numId w:val="3"/>
         </w:numPr>
-      </w:pPr>
-      <w:r>
-        <w:rPr>
-          <w:rFonts w:hint="cs"/>
+        <w:rPr>
+          <w:highlight w:val="yellow"/>
+        </w:rPr>
+      </w:pPr>
+      <w:r>
+        <w:rPr>
+          <w:rFonts w:hint="cs"/>
+          <w:highlight w:val="yellow"/>
           <w:rtl/>
         </w:rPr>
         <w:t>סידור בתיקיות</w:t>
@@ -172,11 +197,6 @@
       <w:bookmarkEnd w:id="0"/>
     </w:p>
     <w:p>
-      <w:pPr>
-        <w:rPr>
-          <w:rtl/>
-        </w:rPr>
-      </w:pPr>
       <w:proofErr w:type="spellStart"/>
       <w:r>
         <w:rPr>

</xml_diff>

<commit_message>
CHANGED LIST TO SORTEDSET OF MESSAGES
lastMessage in ChatRoom
setFilterParameter in ChatRoom
</commit_message>
<xml_diff>
--- a/ChatRoom_project/מטלות.docx
+++ b/ChatRoom_project/מטלות.docx
@@ -130,50 +130,35 @@
           <w:ilvl w:val="0"/>
           <w:numId w:val="1"/>
         </w:numPr>
-      </w:pPr>
-      <w:r>
-        <w:rPr>
-          <w:rFonts w:hint="cs"/>
-          <w:highlight w:val="yellow"/>
-          <w:rtl/>
-        </w:rPr>
-        <w:t xml:space="preserve">טיפול באחסון וכריית </w:t>
-      </w:r>
-      <w:proofErr w:type="spellStart"/>
-      <w:r>
-        <w:rPr>
-          <w:rFonts w:hint="cs"/>
-          <w:highlight w:val="yellow"/>
-          <w:rtl/>
-        </w:rPr>
-        <w:t>ססמא</w:t>
-      </w:r>
-      <w:proofErr w:type="spellEnd"/>
-      <w:r>
-        <w:rPr>
-          <w:rFonts w:hint="cs"/>
-          <w:highlight w:val="yellow"/>
-          <w:rtl/>
-        </w:rPr>
-        <w:t xml:space="preserve">. </w:t>
-      </w:r>
-      <w:proofErr w:type="spellStart"/>
-      <w:r>
-        <w:rPr>
-          <w:rFonts w:hint="cs"/>
-          <w:highlight w:val="yellow"/>
-          <w:rtl/>
-        </w:rPr>
-        <w:t>סאלת</w:t>
-      </w:r>
-      <w:proofErr w:type="spellEnd"/>
-      <w:r>
-        <w:rPr>
-          <w:rFonts w:hint="cs"/>
-          <w:highlight w:val="yellow"/>
-          <w:rtl/>
-        </w:rPr>
-        <w:t xml:space="preserve"> וכל מה שצריך</w:t>
+        <w:rPr>
+          <w:highlight w:val="cyan"/>
+        </w:rPr>
+      </w:pPr>
+      <w:r>
+        <w:rPr>
+          <w:rFonts w:hint="cs"/>
+          <w:highlight w:val="cyan"/>
+          <w:rtl/>
+        </w:rPr>
+        <w:t xml:space="preserve">לבדוק איך מקבלים מהשרת הודעות גדולות \ קטנות מ זמן </w:t>
+      </w:r>
+      <w:proofErr w:type="spellStart"/>
+      <w:r>
+        <w:rPr>
+          <w:rFonts w:hint="cs"/>
+          <w:highlight w:val="cyan"/>
+          <w:rtl/>
+        </w:rPr>
+        <w:t>מסויים</w:t>
+      </w:r>
+      <w:proofErr w:type="spellEnd"/>
+      <w:r>
+        <w:rPr>
+          <w:rFonts w:hint="cs"/>
+          <w:highlight w:val="cyan"/>
+          <w:rtl/>
+        </w:rPr>
+        <w:t xml:space="preserve"> (דבר איתי(תומר))</w:t>
       </w:r>
     </w:p>
     <w:p>
@@ -183,61 +168,51 @@
           <w:ilvl w:val="0"/>
           <w:numId w:val="1"/>
         </w:numPr>
-        <w:rPr>
-          <w:highlight w:val="yellow"/>
-        </w:rPr>
-      </w:pPr>
-      <w:r>
-        <w:rPr>
-          <w:rFonts w:hint="cs"/>
-          <w:highlight w:val="yellow"/>
-          <w:rtl/>
-        </w:rPr>
-        <w:t xml:space="preserve">עדכון </w:t>
-      </w:r>
-      <w:r>
-        <w:rPr>
-          <w:rFonts w:hint="cs"/>
-          <w:highlight w:val="yellow"/>
-        </w:rPr>
-        <w:t>GUID</w:t>
-      </w:r>
-      <w:r>
-        <w:rPr>
-          <w:rFonts w:hint="cs"/>
-          <w:highlight w:val="yellow"/>
-          <w:rtl/>
-        </w:rPr>
-        <w:t xml:space="preserve"> </w:t>
-      </w:r>
-      <w:proofErr w:type="spellStart"/>
-      <w:r>
-        <w:rPr>
-          <w:rFonts w:hint="cs"/>
-          <w:highlight w:val="yellow"/>
-          <w:rtl/>
-        </w:rPr>
-        <w:t>בריטריב</w:t>
-      </w:r>
-      <w:proofErr w:type="spellEnd"/>
-      <w:r>
-        <w:rPr>
-          <w:rFonts w:hint="cs"/>
-          <w:highlight w:val="yellow"/>
-          <w:rtl/>
-        </w:rPr>
-        <w:t xml:space="preserve"> </w:t>
-      </w:r>
-      <w:proofErr w:type="spellStart"/>
-      <w:r>
-        <w:rPr>
-          <w:rFonts w:hint="cs"/>
-          <w:highlight w:val="yellow"/>
-          <w:rtl/>
-        </w:rPr>
-        <w:t>מסגס</w:t>
-      </w:r>
-      <w:proofErr w:type="spellEnd"/>
+      </w:pPr>
+      <w:r>
+        <w:rPr>
+          <w:rFonts w:hint="cs"/>
+          <w:highlight w:val="yellow"/>
+          <w:rtl/>
+        </w:rPr>
+        <w:t xml:space="preserve">טיפול באחסון וכריית </w:t>
+      </w:r>
+      <w:proofErr w:type="spellStart"/>
+      <w:r>
+        <w:rPr>
+          <w:rFonts w:hint="cs"/>
+          <w:highlight w:val="yellow"/>
+          <w:rtl/>
+        </w:rPr>
+        <w:t>ססמא</w:t>
+      </w:r>
+      <w:proofErr w:type="spellEnd"/>
+      <w:r>
+        <w:rPr>
+          <w:rFonts w:hint="cs"/>
+          <w:highlight w:val="yellow"/>
+          <w:rtl/>
+        </w:rPr>
+        <w:t xml:space="preserve">. </w:t>
+      </w:r>
+      <w:proofErr w:type="spellStart"/>
+      <w:r>
+        <w:rPr>
+          <w:rFonts w:hint="cs"/>
+          <w:highlight w:val="yellow"/>
+          <w:rtl/>
+        </w:rPr>
+        <w:t>סאלת</w:t>
+      </w:r>
+      <w:proofErr w:type="spellEnd"/>
+      <w:r>
+        <w:rPr>
+          <w:rFonts w:hint="cs"/>
+          <w:highlight w:val="yellow"/>
+          <w:rtl/>
+        </w:rPr>
+        <w:t xml:space="preserve"> וכל מה שצריך</w:t>
+      </w:r>
     </w:p>
     <w:p>
       <w:pPr>
@@ -256,13 +231,14 @@
           <w:highlight w:val="yellow"/>
           <w:rtl/>
         </w:rPr>
-        <w:t xml:space="preserve">אופציה לקבל רק </w:t>
-      </w:r>
-      <w:r>
-        <w:rPr>
-          <w:highlight w:val="yellow"/>
-        </w:rPr>
-        <w:t>User</w:t>
+        <w:t xml:space="preserve">עדכון </w:t>
+      </w:r>
+      <w:r>
+        <w:rPr>
+          <w:rFonts w:hint="cs"/>
+          <w:highlight w:val="yellow"/>
+        </w:rPr>
+        <w:t>GUID</w:t>
       </w:r>
       <w:r>
         <w:rPr>
@@ -272,36 +248,34 @@
         </w:rPr>
         <w:t xml:space="preserve"> </w:t>
       </w:r>
-      <w:r>
-        <w:rPr>
-          <w:rFonts w:hint="cs"/>
-          <w:highlight w:val="yellow"/>
-          <w:rtl/>
-        </w:rPr>
-        <w:t xml:space="preserve">מהשרת </w:t>
-      </w:r>
-      <w:r>
-        <w:rPr>
-          <w:rFonts w:hint="cs"/>
-          <w:highlight w:val="yellow"/>
-        </w:rPr>
-        <w:t>IUSER</w:t>
-      </w:r>
-      <w:r>
-        <w:rPr>
-          <w:rFonts w:hint="cs"/>
-          <w:highlight w:val="yellow"/>
-          <w:rtl/>
-        </w:rPr>
-        <w:t xml:space="preserve"> בדומה ל</w:t>
-      </w:r>
-      <w:r>
-        <w:rPr>
-          <w:rFonts w:hint="cs"/>
-          <w:highlight w:val="yellow"/>
-        </w:rPr>
-        <w:t>MESSAGE</w:t>
-      </w:r>
+      <w:proofErr w:type="spellStart"/>
+      <w:r>
+        <w:rPr>
+          <w:rFonts w:hint="cs"/>
+          <w:highlight w:val="yellow"/>
+          <w:rtl/>
+        </w:rPr>
+        <w:t>בריטריב</w:t>
+      </w:r>
+      <w:proofErr w:type="spellEnd"/>
+      <w:r>
+        <w:rPr>
+          <w:rFonts w:hint="cs"/>
+          <w:highlight w:val="yellow"/>
+          <w:rtl/>
+        </w:rPr>
+        <w:t xml:space="preserve"> </w:t>
+      </w:r>
+      <w:proofErr w:type="spellStart"/>
+      <w:r>
+        <w:rPr>
+          <w:rFonts w:hint="cs"/>
+          <w:highlight w:val="yellow"/>
+          <w:rtl/>
+        </w:rPr>
+        <w:t>מסגס</w:t>
+      </w:r>
+      <w:proofErr w:type="spellEnd"/>
     </w:p>
     <w:p>
       <w:pPr>
@@ -320,32 +294,13 @@
           <w:highlight w:val="yellow"/>
           <w:rtl/>
         </w:rPr>
-        <w:t xml:space="preserve">בהחזרה של הודעה מהשרת (אחרי </w:t>
-      </w:r>
-      <w:proofErr w:type="spellStart"/>
-      <w:r>
-        <w:rPr>
-          <w:rFonts w:hint="cs"/>
-          <w:highlight w:val="yellow"/>
-          <w:rtl/>
-        </w:rPr>
-        <w:t>סנד</w:t>
-      </w:r>
-      <w:proofErr w:type="spellEnd"/>
-      <w:r>
-        <w:rPr>
-          <w:rFonts w:hint="cs"/>
-          <w:highlight w:val="yellow"/>
-          <w:rtl/>
-        </w:rPr>
-        <w:t xml:space="preserve">) מחזיר הודעה עם </w:t>
-      </w:r>
-      <w:r>
-        <w:rPr>
-          <w:rFonts w:hint="cs"/>
-          <w:highlight w:val="yellow"/>
-        </w:rPr>
-        <w:t>GUID</w:t>
+        <w:t xml:space="preserve">אופציה לקבל רק </w:t>
+      </w:r>
+      <w:r>
+        <w:rPr>
+          <w:highlight w:val="yellow"/>
+        </w:rPr>
+        <w:t>User</w:t>
       </w:r>
       <w:r>
         <w:rPr>
@@ -355,71 +310,35 @@
         </w:rPr>
         <w:t xml:space="preserve"> </w:t>
       </w:r>
-      <w:proofErr w:type="spellStart"/>
-      <w:r>
-        <w:rPr>
-          <w:rFonts w:hint="cs"/>
-          <w:highlight w:val="yellow"/>
-          <w:rtl/>
-        </w:rPr>
-        <w:t>דיפולטיבי</w:t>
-      </w:r>
-      <w:proofErr w:type="spellEnd"/>
-      <w:r>
-        <w:rPr>
-          <w:rFonts w:hint="cs"/>
-          <w:highlight w:val="yellow"/>
-          <w:rtl/>
-        </w:rPr>
-        <w:t xml:space="preserve"> </w:t>
-      </w:r>
-      <w:r>
-        <w:rPr>
-          <w:highlight w:val="yellow"/>
-          <w:rtl/>
-        </w:rPr>
-        <w:t>–</w:t>
-      </w:r>
-      <w:r>
-        <w:rPr>
-          <w:rFonts w:hint="cs"/>
-          <w:highlight w:val="yellow"/>
-          <w:rtl/>
-        </w:rPr>
-        <w:t xml:space="preserve"> צריך </w:t>
-      </w:r>
-      <w:proofErr w:type="spellStart"/>
-      <w:r>
-        <w:rPr>
-          <w:rFonts w:hint="cs"/>
-          <w:highlight w:val="yellow"/>
-          <w:rtl/>
-        </w:rPr>
-        <w:t>שיחיזיר</w:t>
-      </w:r>
-      <w:proofErr w:type="spellEnd"/>
-      <w:r>
-        <w:rPr>
-          <w:rFonts w:hint="cs"/>
-          <w:highlight w:val="yellow"/>
-          <w:rtl/>
-        </w:rPr>
-        <w:t xml:space="preserve"> את ה</w:t>
-      </w:r>
-      <w:r>
-        <w:rPr>
-          <w:rFonts w:hint="cs"/>
-          <w:highlight w:val="yellow"/>
-        </w:rPr>
-        <w:t>GUID</w:t>
-      </w:r>
-      <w:r>
-        <w:rPr>
-          <w:rFonts w:hint="cs"/>
-          <w:highlight w:val="yellow"/>
-          <w:rtl/>
-        </w:rPr>
-        <w:t xml:space="preserve"> שמאוחסן בשרת</w:t>
+      <w:r>
+        <w:rPr>
+          <w:rFonts w:hint="cs"/>
+          <w:highlight w:val="yellow"/>
+          <w:rtl/>
+        </w:rPr>
+        <w:t xml:space="preserve">מהשרת </w:t>
+      </w:r>
+      <w:r>
+        <w:rPr>
+          <w:rFonts w:hint="cs"/>
+          <w:highlight w:val="yellow"/>
+        </w:rPr>
+        <w:t>IUSER</w:t>
+      </w:r>
+      <w:r>
+        <w:rPr>
+          <w:rFonts w:hint="cs"/>
+          <w:highlight w:val="yellow"/>
+          <w:rtl/>
+        </w:rPr>
+        <w:t xml:space="preserve"> בדומה ל</w:t>
+      </w:r>
+      <w:r>
+        <w:rPr>
+          <w:rFonts w:hint="cs"/>
+          <w:highlight w:val="yellow"/>
+        </w:rPr>
+        <w:t>MESSAGE</w:t>
       </w:r>
     </w:p>
     <w:p>
@@ -433,59 +352,112 @@
           <w:highlight w:val="yellow"/>
         </w:rPr>
       </w:pPr>
-      <w:proofErr w:type="spellStart"/>
-      <w:r>
-        <w:rPr>
-          <w:rFonts w:hint="cs"/>
-          <w:highlight w:val="yellow"/>
-          <w:rtl/>
-        </w:rPr>
-        <w:t>יוזר</w:t>
-      </w:r>
-      <w:proofErr w:type="spellEnd"/>
-      <w:r>
-        <w:rPr>
-          <w:rFonts w:hint="cs"/>
-          <w:highlight w:val="yellow"/>
-          <w:rtl/>
-        </w:rPr>
-        <w:t xml:space="preserve"> ומסג' </w:t>
-      </w:r>
-      <w:proofErr w:type="spellStart"/>
-      <w:r>
-        <w:rPr>
-          <w:rFonts w:hint="cs"/>
-          <w:highlight w:val="yellow"/>
-          <w:rtl/>
-        </w:rPr>
-        <w:t>בצאטרום</w:t>
-      </w:r>
-      <w:proofErr w:type="spellEnd"/>
-      <w:r>
-        <w:rPr>
-          <w:rFonts w:hint="cs"/>
-          <w:highlight w:val="yellow"/>
-          <w:rtl/>
-        </w:rPr>
-        <w:t xml:space="preserve"> לדעתי(תומר) צריך לוותר על הרשימות </w:t>
-      </w:r>
-      <w:proofErr w:type="spellStart"/>
-      <w:r>
-        <w:rPr>
-          <w:rFonts w:hint="cs"/>
-          <w:highlight w:val="yellow"/>
-          <w:rtl/>
-        </w:rPr>
-        <w:t>בצאטרום</w:t>
-      </w:r>
-      <w:proofErr w:type="spellEnd"/>
-      <w:r>
-        <w:rPr>
-          <w:rFonts w:hint="cs"/>
-          <w:highlight w:val="yellow"/>
-          <w:rtl/>
-        </w:rPr>
-        <w:t xml:space="preserve"> ורק לגשת כל פעם לשרת.</w:t>
+      <w:r>
+        <w:rPr>
+          <w:rFonts w:hint="cs"/>
+          <w:highlight w:val="yellow"/>
+          <w:rtl/>
+        </w:rPr>
+        <w:t xml:space="preserve">בהחזרה של הודעה מהשרת (אחרי </w:t>
+      </w:r>
+      <w:proofErr w:type="spellStart"/>
+      <w:r>
+        <w:rPr>
+          <w:rFonts w:hint="cs"/>
+          <w:highlight w:val="yellow"/>
+          <w:rtl/>
+        </w:rPr>
+        <w:t>סנד</w:t>
+      </w:r>
+      <w:proofErr w:type="spellEnd"/>
+      <w:r>
+        <w:rPr>
+          <w:rFonts w:hint="cs"/>
+          <w:highlight w:val="yellow"/>
+          <w:rtl/>
+        </w:rPr>
+        <w:t xml:space="preserve">) מחזיר הודעה עם </w:t>
+      </w:r>
+      <w:r>
+        <w:rPr>
+          <w:rFonts w:hint="cs"/>
+          <w:highlight w:val="yellow"/>
+        </w:rPr>
+        <w:t>GUID</w:t>
+      </w:r>
+      <w:r>
+        <w:rPr>
+          <w:rFonts w:hint="cs"/>
+          <w:highlight w:val="yellow"/>
+          <w:rtl/>
+        </w:rPr>
+        <w:t xml:space="preserve"> </w:t>
+      </w:r>
+      <w:proofErr w:type="spellStart"/>
+      <w:r>
+        <w:rPr>
+          <w:rFonts w:hint="cs"/>
+          <w:highlight w:val="yellow"/>
+          <w:rtl/>
+        </w:rPr>
+        <w:t>דיפולטיבי</w:t>
+      </w:r>
+      <w:proofErr w:type="spellEnd"/>
+      <w:r>
+        <w:rPr>
+          <w:rFonts w:hint="cs"/>
+          <w:highlight w:val="yellow"/>
+          <w:rtl/>
+        </w:rPr>
+        <w:t xml:space="preserve"> </w:t>
+      </w:r>
+      <w:r>
+        <w:rPr>
+          <w:highlight w:val="yellow"/>
+          <w:rtl/>
+        </w:rPr>
+        <w:t>–</w:t>
+      </w:r>
+      <w:r>
+        <w:rPr>
+          <w:rFonts w:hint="cs"/>
+          <w:highlight w:val="yellow"/>
+          <w:rtl/>
+        </w:rPr>
+        <w:t xml:space="preserve"> צריך </w:t>
+      </w:r>
+      <w:proofErr w:type="spellStart"/>
+      <w:r>
+        <w:rPr>
+          <w:rFonts w:hint="cs"/>
+          <w:highlight w:val="yellow"/>
+          <w:rtl/>
+        </w:rPr>
+        <w:t>שיחיזיר</w:t>
+      </w:r>
+      <w:proofErr w:type="spellEnd"/>
+      <w:r>
+        <w:rPr>
+          <w:rFonts w:hint="cs"/>
+          <w:highlight w:val="yellow"/>
+          <w:rtl/>
+        </w:rPr>
+        <w:t xml:space="preserve"> את ה</w:t>
+      </w:r>
+      <w:r>
+        <w:rPr>
+          <w:rFonts w:hint="cs"/>
+          <w:highlight w:val="yellow"/>
+        </w:rPr>
+        <w:t>GUID</w:t>
+      </w:r>
+      <w:r>
+        <w:rPr>
+          <w:rFonts w:hint="cs"/>
+          <w:highlight w:val="yellow"/>
+          <w:rtl/>
+        </w:rPr>
+        <w:t xml:space="preserve"> שמאוחסן בשרת</w:t>
       </w:r>
     </w:p>
     <w:p>
@@ -515,73 +487,53 @@
           <w:highlight w:val="yellow"/>
           <w:rtl/>
         </w:rPr>
-        <w:t xml:space="preserve"> </w:t>
-      </w:r>
-      <w:r>
-        <w:rPr>
-          <w:highlight w:val="yellow"/>
-          <w:rtl/>
-        </w:rPr>
-        <w:t>–</w:t>
-      </w:r>
-      <w:r>
-        <w:rPr>
-          <w:rFonts w:hint="cs"/>
-          <w:highlight w:val="yellow"/>
-          <w:rtl/>
-        </w:rPr>
-        <w:t xml:space="preserve"> לדעתי(תומר)אסור לייצר </w:t>
-      </w:r>
-      <w:proofErr w:type="spellStart"/>
-      <w:r>
-        <w:rPr>
-          <w:rFonts w:hint="cs"/>
-          <w:highlight w:val="yellow"/>
-          <w:rtl/>
-        </w:rPr>
-        <w:t>יוזר</w:t>
-      </w:r>
-      <w:proofErr w:type="spellEnd"/>
-      <w:r>
-        <w:rPr>
-          <w:rFonts w:hint="cs"/>
-          <w:highlight w:val="yellow"/>
-          <w:rtl/>
-        </w:rPr>
-        <w:t xml:space="preserve"> חדש אלא רק לעשות </w:t>
-      </w:r>
-      <w:r>
-        <w:rPr>
-          <w:rFonts w:hint="cs"/>
-          <w:highlight w:val="yellow"/>
-        </w:rPr>
-        <w:t>SELECT</w:t>
-      </w:r>
-      <w:r>
-        <w:rPr>
-          <w:rFonts w:hint="cs"/>
-          <w:highlight w:val="yellow"/>
-          <w:rtl/>
-        </w:rPr>
-        <w:t xml:space="preserve"> וככה לייצר </w:t>
-      </w:r>
-      <w:proofErr w:type="spellStart"/>
-      <w:r>
-        <w:rPr>
-          <w:rFonts w:hint="cs"/>
-          <w:highlight w:val="yellow"/>
-          <w:rtl/>
-        </w:rPr>
-        <w:t>יוזר</w:t>
-      </w:r>
-      <w:proofErr w:type="spellEnd"/>
-      <w:r>
-        <w:rPr>
-          <w:rFonts w:hint="cs"/>
-          <w:highlight w:val="yellow"/>
-          <w:rtl/>
-        </w:rPr>
-        <w:t xml:space="preserve">(כמו עם מסג בדיוק) </w:t>
+        <w:t xml:space="preserve"> ומסג' </w:t>
+      </w:r>
+      <w:proofErr w:type="spellStart"/>
+      <w:r>
+        <w:rPr>
+          <w:rFonts w:hint="cs"/>
+          <w:highlight w:val="yellow"/>
+          <w:rtl/>
+        </w:rPr>
+        <w:t>בצאטרום</w:t>
+      </w:r>
+      <w:proofErr w:type="spellEnd"/>
+      <w:r>
+        <w:rPr>
+          <w:rFonts w:hint="cs"/>
+          <w:highlight w:val="yellow"/>
+          <w:rtl/>
+        </w:rPr>
+        <w:t xml:space="preserve"> לדעתי(תומר) צריך לוותר על</w:t>
+      </w:r>
+      <w:bookmarkStart w:id="0" w:name="_GoBack"/>
+      <w:bookmarkEnd w:id="0"/>
+      <w:r>
+        <w:rPr>
+          <w:rFonts w:hint="cs"/>
+          <w:highlight w:val="yellow"/>
+          <w:rtl/>
+        </w:rPr>
+        <w:t xml:space="preserve"> הרשימות </w:t>
+      </w:r>
+      <w:proofErr w:type="spellStart"/>
+      <w:r>
+        <w:rPr>
+          <w:rFonts w:hint="cs"/>
+          <w:highlight w:val="yellow"/>
+          <w:rtl/>
+        </w:rPr>
+        <w:t>בצאטרום</w:t>
+      </w:r>
+      <w:proofErr w:type="spellEnd"/>
+      <w:r>
+        <w:rPr>
+          <w:rFonts w:hint="cs"/>
+          <w:highlight w:val="yellow"/>
+          <w:rtl/>
+        </w:rPr>
+        <w:t xml:space="preserve"> ורק לגשת כל פעם לשרת.</w:t>
       </w:r>
     </w:p>
     <w:p>
@@ -595,20 +547,89 @@
           <w:highlight w:val="yellow"/>
         </w:rPr>
       </w:pPr>
-      <w:r>
-        <w:rPr>
-          <w:rFonts w:hint="cs"/>
-          <w:highlight w:val="yellow"/>
-          <w:rtl/>
-        </w:rPr>
-        <w:t xml:space="preserve">אם הולכים על השורה למעלה אז צריך לעשות ממשק </w:t>
-      </w:r>
-      <w:r>
-        <w:rPr>
-          <w:rFonts w:hint="cs"/>
-          <w:highlight w:val="yellow"/>
-        </w:rPr>
-        <w:t>IUSER</w:t>
+      <w:proofErr w:type="spellStart"/>
+      <w:r>
+        <w:rPr>
+          <w:rFonts w:hint="cs"/>
+          <w:highlight w:val="yellow"/>
+          <w:rtl/>
+        </w:rPr>
+        <w:t>יוזר</w:t>
+      </w:r>
+      <w:proofErr w:type="spellEnd"/>
+      <w:r>
+        <w:rPr>
+          <w:rFonts w:hint="cs"/>
+          <w:highlight w:val="yellow"/>
+          <w:rtl/>
+        </w:rPr>
+        <w:t xml:space="preserve"> </w:t>
+      </w:r>
+      <w:r>
+        <w:rPr>
+          <w:highlight w:val="yellow"/>
+          <w:rtl/>
+        </w:rPr>
+        <w:t>–</w:t>
+      </w:r>
+      <w:r>
+        <w:rPr>
+          <w:rFonts w:hint="cs"/>
+          <w:highlight w:val="yellow"/>
+          <w:rtl/>
+        </w:rPr>
+        <w:t xml:space="preserve"> לדעתי(תומר)אסור לייצר </w:t>
+      </w:r>
+      <w:proofErr w:type="spellStart"/>
+      <w:r>
+        <w:rPr>
+          <w:rFonts w:hint="cs"/>
+          <w:highlight w:val="yellow"/>
+          <w:rtl/>
+        </w:rPr>
+        <w:t>יוזר</w:t>
+      </w:r>
+      <w:proofErr w:type="spellEnd"/>
+      <w:r>
+        <w:rPr>
+          <w:rFonts w:hint="cs"/>
+          <w:highlight w:val="yellow"/>
+          <w:rtl/>
+        </w:rPr>
+        <w:t xml:space="preserve"> חדש אלא רק לעשות </w:t>
+      </w:r>
+      <w:r>
+        <w:rPr>
+          <w:rFonts w:hint="cs"/>
+          <w:highlight w:val="yellow"/>
+        </w:rPr>
+        <w:t>SELECT</w:t>
+      </w:r>
+      <w:r>
+        <w:rPr>
+          <w:rFonts w:hint="cs"/>
+          <w:highlight w:val="yellow"/>
+          <w:rtl/>
+        </w:rPr>
+        <w:t xml:space="preserve"> וככה לייצר </w:t>
+      </w:r>
+      <w:proofErr w:type="spellStart"/>
+      <w:r>
+        <w:rPr>
+          <w:rFonts w:hint="cs"/>
+          <w:highlight w:val="yellow"/>
+          <w:rtl/>
+        </w:rPr>
+        <w:t>יוזר</w:t>
+      </w:r>
+      <w:proofErr w:type="spellEnd"/>
+      <w:r>
+        <w:rPr>
+          <w:rFonts w:hint="cs"/>
+          <w:highlight w:val="yellow"/>
+          <w:rtl/>
+        </w:rPr>
+        <w:t xml:space="preserve">(כמו עם מסג בדיוק) </w:t>
       </w:r>
     </w:p>
     <w:p>
@@ -626,106 +647,16 @@
         <w:rPr>
           <w:rFonts w:hint="cs"/>
           <w:highlight w:val="yellow"/>
-        </w:rPr>
-        <w:t>DAL</w:t>
-      </w:r>
-      <w:r>
-        <w:rPr>
-          <w:rFonts w:hint="cs"/>
-          <w:highlight w:val="yellow"/>
-          <w:rtl/>
-        </w:rPr>
-        <w:t xml:space="preserve"> צריך לבנות </w:t>
-      </w:r>
-      <w:proofErr w:type="spellStart"/>
-      <w:r>
-        <w:rPr>
-          <w:rFonts w:hint="cs"/>
-          <w:highlight w:val="yellow"/>
-          <w:rtl/>
-        </w:rPr>
-        <w:t>מחקלת</w:t>
-      </w:r>
-      <w:proofErr w:type="spellEnd"/>
-      <w:r>
-        <w:rPr>
-          <w:rFonts w:hint="cs"/>
-          <w:highlight w:val="yellow"/>
-          <w:rtl/>
-        </w:rPr>
-        <w:t xml:space="preserve"> </w:t>
-      </w:r>
-      <w:proofErr w:type="spellStart"/>
-      <w:r>
-        <w:rPr>
-          <w:rFonts w:hint="cs"/>
-          <w:highlight w:val="yellow"/>
-          <w:rtl/>
-        </w:rPr>
-        <w:t>יוזר</w:t>
-      </w:r>
-      <w:proofErr w:type="spellEnd"/>
-      <w:r>
-        <w:rPr>
-          <w:rFonts w:hint="cs"/>
-          <w:highlight w:val="yellow"/>
-          <w:rtl/>
-        </w:rPr>
-        <w:t xml:space="preserve"> ומסג חדשים </w:t>
-      </w:r>
-      <w:proofErr w:type="spellStart"/>
-      <w:r>
-        <w:rPr>
-          <w:rFonts w:hint="cs"/>
-          <w:highlight w:val="yellow"/>
-          <w:rtl/>
-        </w:rPr>
-        <w:t>שממשים</w:t>
-      </w:r>
-      <w:proofErr w:type="spellEnd"/>
-      <w:r>
-        <w:rPr>
-          <w:rFonts w:hint="cs"/>
-          <w:highlight w:val="yellow"/>
-          <w:rtl/>
-        </w:rPr>
-        <w:t xml:space="preserve"> את הממשק (בדומה למה שהיה עם </w:t>
-      </w:r>
-      <w:proofErr w:type="spellStart"/>
-      <w:r>
-        <w:rPr>
-          <w:rFonts w:hint="cs"/>
-          <w:highlight w:val="yellow"/>
-          <w:rtl/>
-        </w:rPr>
-        <w:t>הקומיוניקיישן</w:t>
-      </w:r>
-      <w:proofErr w:type="spellEnd"/>
-      <w:r>
-        <w:rPr>
-          <w:rFonts w:hint="cs"/>
-          <w:highlight w:val="yellow"/>
-          <w:rtl/>
-        </w:rPr>
-        <w:t xml:space="preserve"> </w:t>
-      </w:r>
-      <w:proofErr w:type="spellStart"/>
-      <w:r>
-        <w:rPr>
-          <w:rFonts w:hint="cs"/>
-          <w:highlight w:val="yellow"/>
-          <w:rtl/>
-        </w:rPr>
-        <w:t>לייר</w:t>
-      </w:r>
-      <w:proofErr w:type="spellEnd"/>
-      <w:r>
-        <w:rPr>
-          <w:rFonts w:hint="cs"/>
-          <w:highlight w:val="yellow"/>
-          <w:rtl/>
-        </w:rPr>
-        <w:t>)</w:t>
+          <w:rtl/>
+        </w:rPr>
+        <w:t xml:space="preserve">אם הולכים על השורה למעלה אז צריך לעשות ממשק </w:t>
+      </w:r>
+      <w:r>
+        <w:rPr>
+          <w:rFonts w:hint="cs"/>
+          <w:highlight w:val="yellow"/>
+        </w:rPr>
+        <w:t>IUSER</w:t>
       </w:r>
     </w:p>
     <w:p>
@@ -736,82 +667,113 @@
           <w:numId w:val="1"/>
         </w:numPr>
         <w:rPr>
-          <w:highlight w:val="red"/>
-        </w:rPr>
-      </w:pPr>
-      <w:r>
-        <w:rPr>
-          <w:rFonts w:hint="cs"/>
-          <w:highlight w:val="red"/>
-          <w:rtl/>
-        </w:rPr>
-        <w:t xml:space="preserve">מימוש </w:t>
-      </w:r>
-      <w:proofErr w:type="spellStart"/>
-      <w:r>
-        <w:rPr>
-          <w:highlight w:val="red"/>
-        </w:rPr>
-        <w:t>setFillter</w:t>
-      </w:r>
-      <w:proofErr w:type="spellEnd"/>
-      <w:r>
-        <w:rPr>
-          <w:rFonts w:hint="cs"/>
-          <w:highlight w:val="red"/>
-          <w:rtl/>
-        </w:rPr>
-        <w:t xml:space="preserve"> ב</w:t>
-      </w:r>
-      <w:r>
-        <w:rPr>
-          <w:rFonts w:hint="cs"/>
-          <w:highlight w:val="red"/>
-        </w:rPr>
-        <w:t>P</w:t>
-      </w:r>
-      <w:r>
-        <w:rPr>
-          <w:highlight w:val="red"/>
-        </w:rPr>
-        <w:t xml:space="preserve">L </w:t>
-      </w:r>
-      <w:r>
-        <w:rPr>
-          <w:rFonts w:hint="cs"/>
-          <w:highlight w:val="red"/>
-          <w:rtl/>
-        </w:rPr>
-        <w:t xml:space="preserve"> ושינוי </w:t>
-      </w:r>
-      <w:r>
-        <w:rPr>
-          <w:rFonts w:hint="cs"/>
-          <w:highlight w:val="red"/>
-        </w:rPr>
-        <w:t>GUI</w:t>
-      </w:r>
-      <w:r>
-        <w:rPr>
-          <w:rFonts w:hint="cs"/>
-          <w:highlight w:val="red"/>
-          <w:rtl/>
-        </w:rPr>
-        <w:t xml:space="preserve"> לתוספת של 2 </w:t>
-      </w:r>
-      <w:r>
-        <w:rPr>
-          <w:highlight w:val="red"/>
-        </w:rPr>
-        <w:t xml:space="preserve">textbox </w:t>
-      </w:r>
-      <w:r>
-        <w:rPr>
-          <w:rFonts w:hint="cs"/>
-          <w:highlight w:val="red"/>
-          <w:rtl/>
-        </w:rPr>
-        <w:t xml:space="preserve"> עם כפתור בחר.</w:t>
+          <w:highlight w:val="yellow"/>
+        </w:rPr>
+      </w:pPr>
+      <w:r>
+        <w:rPr>
+          <w:rFonts w:hint="cs"/>
+          <w:highlight w:val="yellow"/>
+        </w:rPr>
+        <w:t>DAL</w:t>
+      </w:r>
+      <w:r>
+        <w:rPr>
+          <w:rFonts w:hint="cs"/>
+          <w:highlight w:val="yellow"/>
+          <w:rtl/>
+        </w:rPr>
+        <w:t xml:space="preserve"> צריך לבנות </w:t>
+      </w:r>
+      <w:proofErr w:type="spellStart"/>
+      <w:r>
+        <w:rPr>
+          <w:rFonts w:hint="cs"/>
+          <w:highlight w:val="yellow"/>
+          <w:rtl/>
+        </w:rPr>
+        <w:t>מחקלת</w:t>
+      </w:r>
+      <w:proofErr w:type="spellEnd"/>
+      <w:r>
+        <w:rPr>
+          <w:rFonts w:hint="cs"/>
+          <w:highlight w:val="yellow"/>
+          <w:rtl/>
+        </w:rPr>
+        <w:t xml:space="preserve"> </w:t>
+      </w:r>
+      <w:proofErr w:type="spellStart"/>
+      <w:r>
+        <w:rPr>
+          <w:rFonts w:hint="cs"/>
+          <w:highlight w:val="yellow"/>
+          <w:rtl/>
+        </w:rPr>
+        <w:t>יוזר</w:t>
+      </w:r>
+      <w:proofErr w:type="spellEnd"/>
+      <w:r>
+        <w:rPr>
+          <w:rFonts w:hint="cs"/>
+          <w:highlight w:val="yellow"/>
+          <w:rtl/>
+        </w:rPr>
+        <w:t xml:space="preserve"> ומסג חדשים </w:t>
+      </w:r>
+      <w:proofErr w:type="spellStart"/>
+      <w:r>
+        <w:rPr>
+          <w:rFonts w:hint="cs"/>
+          <w:highlight w:val="yellow"/>
+          <w:rtl/>
+        </w:rPr>
+        <w:t>שממשים</w:t>
+      </w:r>
+      <w:proofErr w:type="spellEnd"/>
+      <w:r>
+        <w:rPr>
+          <w:rFonts w:hint="cs"/>
+          <w:highlight w:val="yellow"/>
+          <w:rtl/>
+        </w:rPr>
+        <w:t xml:space="preserve"> את הממשק (בדומה למה שהיה עם </w:t>
+      </w:r>
+      <w:proofErr w:type="spellStart"/>
+      <w:r>
+        <w:rPr>
+          <w:rFonts w:hint="cs"/>
+          <w:highlight w:val="yellow"/>
+          <w:rtl/>
+        </w:rPr>
+        <w:t>הקומיוניקיישן</w:t>
+      </w:r>
+      <w:proofErr w:type="spellEnd"/>
+      <w:r>
+        <w:rPr>
+          <w:rFonts w:hint="cs"/>
+          <w:highlight w:val="yellow"/>
+          <w:rtl/>
+        </w:rPr>
+        <w:t xml:space="preserve"> </w:t>
+      </w:r>
+      <w:proofErr w:type="spellStart"/>
+      <w:r>
+        <w:rPr>
+          <w:rFonts w:hint="cs"/>
+          <w:highlight w:val="yellow"/>
+          <w:rtl/>
+        </w:rPr>
+        <w:t>לייר</w:t>
+      </w:r>
+      <w:proofErr w:type="spellEnd"/>
+      <w:r>
+        <w:rPr>
+          <w:rFonts w:hint="cs"/>
+          <w:highlight w:val="yellow"/>
+          <w:rtl/>
+        </w:rPr>
+        <w:t>)</w:t>
       </w:r>
     </w:p>
     <w:p>
@@ -822,89 +784,82 @@
           <w:numId w:val="1"/>
         </w:numPr>
         <w:rPr>
-          <w:highlight w:val="yellow"/>
-        </w:rPr>
-      </w:pPr>
-      <w:r>
-        <w:rPr>
-          <w:rFonts w:hint="cs"/>
-          <w:highlight w:val="yellow"/>
-        </w:rPr>
-        <w:t>PW</w:t>
-      </w:r>
-      <w:r>
-        <w:rPr>
-          <w:rFonts w:hint="cs"/>
-          <w:highlight w:val="yellow"/>
-          <w:rtl/>
-        </w:rPr>
-        <w:t xml:space="preserve"> </w:t>
-      </w:r>
-      <w:r>
-        <w:rPr>
-          <w:highlight w:val="yellow"/>
-          <w:rtl/>
-        </w:rPr>
-        <w:t>–</w:t>
-      </w:r>
-      <w:r>
-        <w:rPr>
-          <w:rFonts w:hint="cs"/>
-          <w:highlight w:val="yellow"/>
-          <w:rtl/>
-        </w:rPr>
-        <w:t xml:space="preserve"> צריך לשמור את </w:t>
-      </w:r>
-      <w:r>
-        <w:rPr>
-          <w:rFonts w:hint="cs"/>
-          <w:highlight w:val="yellow"/>
-        </w:rPr>
-        <w:t>HASHPW</w:t>
-      </w:r>
-      <w:r>
-        <w:rPr>
-          <w:rFonts w:hint="cs"/>
-          <w:highlight w:val="yellow"/>
-          <w:rtl/>
-        </w:rPr>
-        <w:t xml:space="preserve"> </w:t>
-      </w:r>
-      <w:proofErr w:type="spellStart"/>
-      <w:r>
-        <w:rPr>
-          <w:rFonts w:hint="cs"/>
-          <w:highlight w:val="yellow"/>
-          <w:rtl/>
-        </w:rPr>
-        <w:t>ביוזר</w:t>
-      </w:r>
-      <w:proofErr w:type="spellEnd"/>
-      <w:r>
-        <w:rPr>
-          <w:rFonts w:hint="cs"/>
-          <w:highlight w:val="yellow"/>
-          <w:rtl/>
-        </w:rPr>
-        <w:t xml:space="preserve"> (לדעתי ולשנות את </w:t>
-      </w:r>
-      <w:proofErr w:type="spellStart"/>
-      <w:r>
-        <w:rPr>
-          <w:rFonts w:hint="cs"/>
-          <w:highlight w:val="yellow"/>
-          <w:rtl/>
-        </w:rPr>
-        <w:t>הפונקיוצ</w:t>
-      </w:r>
-      <w:proofErr w:type="spellEnd"/>
-      <w:r>
-        <w:rPr>
-          <w:rFonts w:hint="cs"/>
-          <w:highlight w:val="yellow"/>
-          <w:rtl/>
-        </w:rPr>
-        <w:t xml:space="preserve"> בהתאם.</w:t>
+          <w:highlight w:val="red"/>
+        </w:rPr>
+      </w:pPr>
+      <w:r>
+        <w:rPr>
+          <w:rFonts w:hint="cs"/>
+          <w:highlight w:val="red"/>
+          <w:rtl/>
+        </w:rPr>
+        <w:t xml:space="preserve">מימוש </w:t>
+      </w:r>
+      <w:proofErr w:type="spellStart"/>
+      <w:r>
+        <w:rPr>
+          <w:highlight w:val="red"/>
+        </w:rPr>
+        <w:t>setFillter</w:t>
+      </w:r>
+      <w:proofErr w:type="spellEnd"/>
+      <w:r>
+        <w:rPr>
+          <w:rFonts w:hint="cs"/>
+          <w:highlight w:val="red"/>
+          <w:rtl/>
+        </w:rPr>
+        <w:t xml:space="preserve"> ב</w:t>
+      </w:r>
+      <w:r>
+        <w:rPr>
+          <w:rFonts w:hint="cs"/>
+          <w:highlight w:val="red"/>
+        </w:rPr>
+        <w:t>P</w:t>
+      </w:r>
+      <w:r>
+        <w:rPr>
+          <w:highlight w:val="red"/>
+        </w:rPr>
+        <w:t xml:space="preserve">L </w:t>
+      </w:r>
+      <w:r>
+        <w:rPr>
+          <w:rFonts w:hint="cs"/>
+          <w:highlight w:val="red"/>
+          <w:rtl/>
+        </w:rPr>
+        <w:t xml:space="preserve"> ושינוי </w:t>
+      </w:r>
+      <w:r>
+        <w:rPr>
+          <w:rFonts w:hint="cs"/>
+          <w:highlight w:val="red"/>
+        </w:rPr>
+        <w:t>GUI</w:t>
+      </w:r>
+      <w:r>
+        <w:rPr>
+          <w:rFonts w:hint="cs"/>
+          <w:highlight w:val="red"/>
+          <w:rtl/>
+        </w:rPr>
+        <w:t xml:space="preserve"> לתוספת של 2 </w:t>
+      </w:r>
+      <w:r>
+        <w:rPr>
+          <w:highlight w:val="red"/>
+        </w:rPr>
+        <w:t xml:space="preserve">textbox </w:t>
+      </w:r>
+      <w:r>
+        <w:rPr>
+          <w:rFonts w:hint="cs"/>
+          <w:highlight w:val="red"/>
+          <w:rtl/>
+        </w:rPr>
+        <w:t xml:space="preserve"> עם כפתור בחר.</w:t>
       </w:r>
     </w:p>
     <w:p>
@@ -915,118 +870,89 @@
           <w:numId w:val="1"/>
         </w:numPr>
         <w:rPr>
-          <w:highlight w:val="cyan"/>
-        </w:rPr>
-      </w:pPr>
-      <w:r>
-        <w:rPr>
-          <w:rFonts w:hint="cs"/>
-          <w:highlight w:val="cyan"/>
-          <w:rtl/>
-        </w:rPr>
-        <w:t>טיפול ב</w:t>
-      </w:r>
-      <w:r>
-        <w:rPr>
-          <w:rFonts w:hint="cs"/>
-          <w:highlight w:val="cyan"/>
-        </w:rPr>
-        <w:t>SQL</w:t>
-      </w:r>
-      <w:r>
-        <w:rPr>
-          <w:rFonts w:hint="cs"/>
-          <w:highlight w:val="cyan"/>
+          <w:highlight w:val="yellow"/>
+        </w:rPr>
+      </w:pPr>
+      <w:r>
+        <w:rPr>
+          <w:rFonts w:hint="cs"/>
+          <w:highlight w:val="yellow"/>
+        </w:rPr>
+        <w:t>PW</w:t>
+      </w:r>
+      <w:r>
+        <w:rPr>
+          <w:rFonts w:hint="cs"/>
+          <w:highlight w:val="yellow"/>
           <w:rtl/>
         </w:rPr>
         <w:t xml:space="preserve"> </w:t>
       </w:r>
-      <w:proofErr w:type="spellStart"/>
-      <w:r>
-        <w:rPr>
-          <w:rFonts w:hint="cs"/>
-          <w:highlight w:val="cyan"/>
-          <w:rtl/>
-        </w:rPr>
-        <w:t>אקספשן</w:t>
-      </w:r>
-      <w:proofErr w:type="spellEnd"/>
-      <w:r>
-        <w:rPr>
-          <w:rFonts w:hint="cs"/>
-          <w:highlight w:val="cyan"/>
-          <w:rtl/>
-        </w:rPr>
-        <w:t xml:space="preserve"> בכל מקום שניגשים ל</w:t>
-      </w:r>
-      <w:r>
-        <w:rPr>
-          <w:rFonts w:hint="cs"/>
-          <w:highlight w:val="cyan"/>
-        </w:rPr>
-        <w:t>DAL</w:t>
-      </w:r>
-      <w:r>
-        <w:rPr>
-          <w:rFonts w:hint="cs"/>
-          <w:highlight w:val="cyan"/>
-          <w:rtl/>
-        </w:rPr>
-        <w:t xml:space="preserve"> בעיקר </w:t>
-      </w:r>
-      <w:proofErr w:type="spellStart"/>
-      <w:r>
-        <w:rPr>
-          <w:rFonts w:hint="cs"/>
-          <w:highlight w:val="cyan"/>
-          <w:rtl/>
-        </w:rPr>
-        <w:t>בהבט</w:t>
-      </w:r>
-      <w:proofErr w:type="spellEnd"/>
-      <w:r>
-        <w:rPr>
-          <w:rFonts w:hint="cs"/>
-          <w:highlight w:val="cyan"/>
-          <w:rtl/>
-        </w:rPr>
-        <w:t xml:space="preserve"> שמקבלים חזרה ערך (רגיסטר, </w:t>
-      </w:r>
-      <w:proofErr w:type="spellStart"/>
-      <w:r>
-        <w:rPr>
-          <w:rFonts w:hint="cs"/>
-          <w:highlight w:val="cyan"/>
-          <w:rtl/>
-        </w:rPr>
-        <w:t>לוגין</w:t>
-      </w:r>
-      <w:proofErr w:type="spellEnd"/>
-      <w:r>
-        <w:rPr>
-          <w:rFonts w:hint="cs"/>
-          <w:highlight w:val="cyan"/>
-          <w:rtl/>
-        </w:rPr>
-        <w:t xml:space="preserve">, </w:t>
-      </w:r>
-      <w:proofErr w:type="spellStart"/>
-      <w:r>
-        <w:rPr>
-          <w:rFonts w:hint="cs"/>
-          <w:highlight w:val="cyan"/>
-          <w:rtl/>
-        </w:rPr>
-        <w:t>סנד</w:t>
-      </w:r>
-      <w:proofErr w:type="spellEnd"/>
-      <w:r>
-        <w:rPr>
-          <w:rFonts w:hint="cs"/>
-          <w:highlight w:val="cyan"/>
-          <w:rtl/>
-        </w:rPr>
-        <w:t>)</w:t>
+      <w:r>
+        <w:rPr>
+          <w:highlight w:val="yellow"/>
+          <w:rtl/>
+        </w:rPr>
+        <w:t>–</w:t>
+      </w:r>
+      <w:r>
+        <w:rPr>
+          <w:rFonts w:hint="cs"/>
+          <w:highlight w:val="yellow"/>
+          <w:rtl/>
+        </w:rPr>
+        <w:t xml:space="preserve"> צריך לשמור את </w:t>
+      </w:r>
+      <w:r>
+        <w:rPr>
+          <w:rFonts w:hint="cs"/>
+          <w:highlight w:val="yellow"/>
+        </w:rPr>
+        <w:t>HASHPW</w:t>
+      </w:r>
+      <w:r>
+        <w:rPr>
+          <w:rFonts w:hint="cs"/>
+          <w:highlight w:val="yellow"/>
+          <w:rtl/>
+        </w:rPr>
+        <w:t xml:space="preserve"> </w:t>
+      </w:r>
+      <w:proofErr w:type="spellStart"/>
+      <w:r>
+        <w:rPr>
+          <w:rFonts w:hint="cs"/>
+          <w:highlight w:val="yellow"/>
+          <w:rtl/>
+        </w:rPr>
+        <w:t>ביוזר</w:t>
+      </w:r>
+      <w:proofErr w:type="spellEnd"/>
+      <w:r>
+        <w:rPr>
+          <w:rFonts w:hint="cs"/>
+          <w:highlight w:val="yellow"/>
+          <w:rtl/>
+        </w:rPr>
+        <w:t xml:space="preserve"> (לדעתי ולשנות את </w:t>
+      </w:r>
+      <w:proofErr w:type="spellStart"/>
+      <w:r>
+        <w:rPr>
+          <w:rFonts w:hint="cs"/>
+          <w:highlight w:val="yellow"/>
+          <w:rtl/>
+        </w:rPr>
+        <w:t>הפונקיוצ</w:t>
+      </w:r>
+      <w:proofErr w:type="spellEnd"/>
+      <w:r>
+        <w:rPr>
+          <w:rFonts w:hint="cs"/>
+          <w:highlight w:val="yellow"/>
+          <w:rtl/>
+        </w:rPr>
+        <w:t xml:space="preserve"> בהתאם.</w:t>
       </w:r>
     </w:p>
     <w:p>
@@ -1037,64 +963,119 @@
           <w:numId w:val="1"/>
         </w:numPr>
         <w:rPr>
-          <w:highlight w:val="magenta"/>
-        </w:rPr>
-      </w:pPr>
-      <w:r>
-        <w:rPr>
-          <w:rFonts w:hint="cs"/>
-          <w:highlight w:val="magenta"/>
+          <w:highlight w:val="cyan"/>
+        </w:rPr>
+      </w:pPr>
+      <w:r>
+        <w:rPr>
+          <w:rFonts w:hint="cs"/>
+          <w:highlight w:val="cyan"/>
+          <w:rtl/>
+        </w:rPr>
+        <w:t>טיפול ב</w:t>
+      </w:r>
+      <w:r>
+        <w:rPr>
+          <w:rFonts w:hint="cs"/>
+          <w:highlight w:val="cyan"/>
         </w:rPr>
         <w:t>SQL</w:t>
       </w:r>
       <w:r>
         <w:rPr>
           <w:rFonts w:hint="cs"/>
-          <w:highlight w:val="magenta"/>
+          <w:highlight w:val="cyan"/>
           <w:rtl/>
         </w:rPr>
         <w:t xml:space="preserve"> </w:t>
       </w:r>
-      <w:r>
-        <w:rPr>
-          <w:rFonts w:hint="cs"/>
-          <w:highlight w:val="magenta"/>
-        </w:rPr>
-        <w:t>INJECTION</w:t>
-      </w:r>
-      <w:r>
-        <w:rPr>
-          <w:rFonts w:hint="cs"/>
-          <w:highlight w:val="magenta"/>
-          <w:rtl/>
-        </w:rPr>
-        <w:t xml:space="preserve"> </w:t>
-      </w:r>
-      <w:r>
-        <w:rPr>
-          <w:highlight w:val="magenta"/>
-          <w:rtl/>
-        </w:rPr>
-        <w:t>–</w:t>
-      </w:r>
-      <w:r>
-        <w:rPr>
-          <w:rFonts w:hint="cs"/>
-          <w:highlight w:val="magenta"/>
-          <w:rtl/>
-        </w:rPr>
-        <w:t xml:space="preserve"> </w:t>
-      </w:r>
-      <w:r>
-        <w:rPr>
-          <w:rFonts w:hint="cs"/>
-          <w:highlight w:val="magenta"/>
-          <w:rtl/>
-        </w:rPr>
-        <w:t>יוזר'</w:t>
-      </w:r>
-      <w:bookmarkStart w:id="0" w:name="_GoBack"/>
-      <w:bookmarkEnd w:id="0"/>
+      <w:proofErr w:type="spellStart"/>
+      <w:r>
+        <w:rPr>
+          <w:rFonts w:hint="cs"/>
+          <w:highlight w:val="cyan"/>
+          <w:rtl/>
+        </w:rPr>
+        <w:t>אקספשן</w:t>
+      </w:r>
+      <w:proofErr w:type="spellEnd"/>
+      <w:r>
+        <w:rPr>
+          <w:rFonts w:hint="cs"/>
+          <w:highlight w:val="cyan"/>
+          <w:rtl/>
+        </w:rPr>
+        <w:t xml:space="preserve"> בכל מקום שניגשים ל</w:t>
+      </w:r>
+      <w:r>
+        <w:rPr>
+          <w:rFonts w:hint="cs"/>
+          <w:highlight w:val="cyan"/>
+        </w:rPr>
+        <w:t>DAL</w:t>
+      </w:r>
+      <w:r>
+        <w:rPr>
+          <w:rFonts w:hint="cs"/>
+          <w:highlight w:val="cyan"/>
+          <w:rtl/>
+        </w:rPr>
+        <w:t xml:space="preserve"> בעיקר </w:t>
+      </w:r>
+      <w:proofErr w:type="spellStart"/>
+      <w:r>
+        <w:rPr>
+          <w:rFonts w:hint="cs"/>
+          <w:highlight w:val="cyan"/>
+          <w:rtl/>
+        </w:rPr>
+        <w:t>בהבט</w:t>
+      </w:r>
+      <w:proofErr w:type="spellEnd"/>
+      <w:r>
+        <w:rPr>
+          <w:rFonts w:hint="cs"/>
+          <w:highlight w:val="cyan"/>
+          <w:rtl/>
+        </w:rPr>
+        <w:t xml:space="preserve"> שמקבלים חזרה ערך (רגיסטר, </w:t>
+      </w:r>
+      <w:proofErr w:type="spellStart"/>
+      <w:r>
+        <w:rPr>
+          <w:rFonts w:hint="cs"/>
+          <w:highlight w:val="cyan"/>
+          <w:rtl/>
+        </w:rPr>
+        <w:t>לוגין</w:t>
+      </w:r>
+      <w:proofErr w:type="spellEnd"/>
+      <w:r>
+        <w:rPr>
+          <w:rFonts w:hint="cs"/>
+          <w:highlight w:val="cyan"/>
+          <w:rtl/>
+        </w:rPr>
+        <w:t xml:space="preserve">, </w:t>
+      </w:r>
+      <w:proofErr w:type="spellStart"/>
+      <w:r>
+        <w:rPr>
+          <w:rFonts w:hint="cs"/>
+          <w:highlight w:val="cyan"/>
+          <w:rtl/>
+        </w:rPr>
+        <w:t>סנד</w:t>
+      </w:r>
+      <w:proofErr w:type="spellEnd"/>
+      <w:r>
+        <w:rPr>
+          <w:rFonts w:hint="cs"/>
+          <w:highlight w:val="cyan"/>
+          <w:rtl/>
+        </w:rPr>
+        <w:t>)</w:t>
+      </w:r>
     </w:p>
     <w:p>
       <w:pPr>
@@ -1104,20 +1085,20 @@
           <w:numId w:val="1"/>
         </w:numPr>
         <w:rPr>
-          <w:highlight w:val="red"/>
-        </w:rPr>
-      </w:pPr>
-      <w:r>
-        <w:rPr>
-          <w:rFonts w:hint="cs"/>
-          <w:highlight w:val="red"/>
+          <w:highlight w:val="magenta"/>
+        </w:rPr>
+      </w:pPr>
+      <w:r>
+        <w:rPr>
+          <w:rFonts w:hint="cs"/>
+          <w:highlight w:val="magenta"/>
         </w:rPr>
         <w:t>SQL</w:t>
       </w:r>
       <w:r>
         <w:rPr>
           <w:rFonts w:hint="cs"/>
-          <w:highlight w:val="red"/>
+          <w:highlight w:val="magenta"/>
           <w:rtl/>
         </w:rPr>
         <w:t xml:space="preserve"> </w:t>
@@ -1125,21 +1106,21 @@
       <w:r>
         <w:rPr>
           <w:rFonts w:hint="cs"/>
-          <w:highlight w:val="red"/>
+          <w:highlight w:val="magenta"/>
         </w:rPr>
         <w:t>INJECTION</w:t>
       </w:r>
       <w:r>
         <w:rPr>
           <w:rFonts w:hint="cs"/>
-          <w:highlight w:val="red"/>
+          <w:highlight w:val="magenta"/>
           <w:rtl/>
         </w:rPr>
         <w:t xml:space="preserve"> </w:t>
       </w:r>
       <w:r>
         <w:rPr>
-          <w:highlight w:val="red"/>
+          <w:highlight w:val="magenta"/>
           <w:rtl/>
         </w:rPr>
         <w:t>–</w:t>
@@ -1147,19 +1128,19 @@
       <w:r>
         <w:rPr>
           <w:rFonts w:hint="cs"/>
-          <w:highlight w:val="red"/>
-          <w:rtl/>
-        </w:rPr>
-        <w:t xml:space="preserve"> מסג'</w:t>
-      </w:r>
-    </w:p>
-    <w:p>
-      <w:pPr>
-        <w:ind w:left="360"/>
-        <w:rPr>
           <w:highlight w:val="magenta"/>
-        </w:rPr>
-      </w:pPr>
+          <w:rtl/>
+        </w:rPr>
+        <w:t xml:space="preserve"> </w:t>
+      </w:r>
+      <w:r>
+        <w:rPr>
+          <w:rFonts w:hint="cs"/>
+          <w:highlight w:val="magenta"/>
+          <w:rtl/>
+        </w:rPr>
+        <w:t>יוזר'</w:t>
+      </w:r>
     </w:p>
     <w:p>
       <w:pPr>
@@ -1169,34 +1150,62 @@
           <w:numId w:val="1"/>
         </w:numPr>
         <w:rPr>
-          <w:highlight w:val="yellow"/>
-        </w:rPr>
-      </w:pPr>
-      <w:proofErr w:type="spellStart"/>
-      <w:r>
-        <w:rPr>
-          <w:rFonts w:hint="cs"/>
-          <w:highlight w:val="yellow"/>
-          <w:rtl/>
-        </w:rPr>
-        <w:t>יוזר</w:t>
-      </w:r>
-      <w:proofErr w:type="spellEnd"/>
-      <w:r>
-        <w:rPr>
-          <w:rFonts w:hint="cs"/>
-          <w:highlight w:val="yellow"/>
-          <w:rtl/>
-        </w:rPr>
-        <w:t xml:space="preserve"> מחזיק </w:t>
-      </w:r>
-      <w:r>
-        <w:rPr>
-          <w:rFonts w:hint="cs"/>
-          <w:highlight w:val="yellow"/>
-        </w:rPr>
-        <w:t>HASHPW</w:t>
-      </w:r>
+          <w:highlight w:val="red"/>
+        </w:rPr>
+      </w:pPr>
+      <w:r>
+        <w:rPr>
+          <w:rFonts w:hint="cs"/>
+          <w:highlight w:val="red"/>
+        </w:rPr>
+        <w:t>SQL</w:t>
+      </w:r>
+      <w:r>
+        <w:rPr>
+          <w:rFonts w:hint="cs"/>
+          <w:highlight w:val="red"/>
+          <w:rtl/>
+        </w:rPr>
+        <w:t xml:space="preserve"> </w:t>
+      </w:r>
+      <w:r>
+        <w:rPr>
+          <w:rFonts w:hint="cs"/>
+          <w:highlight w:val="red"/>
+        </w:rPr>
+        <w:t>INJECTION</w:t>
+      </w:r>
+      <w:r>
+        <w:rPr>
+          <w:rFonts w:hint="cs"/>
+          <w:highlight w:val="red"/>
+          <w:rtl/>
+        </w:rPr>
+        <w:t xml:space="preserve"> </w:t>
+      </w:r>
+      <w:r>
+        <w:rPr>
+          <w:highlight w:val="red"/>
+          <w:rtl/>
+        </w:rPr>
+        <w:t>–</w:t>
+      </w:r>
+      <w:r>
+        <w:rPr>
+          <w:rFonts w:hint="cs"/>
+          <w:highlight w:val="red"/>
+          <w:rtl/>
+        </w:rPr>
+        <w:t xml:space="preserve"> מסג'</w:t>
+      </w:r>
+    </w:p>
+    <w:p>
+      <w:pPr>
+        <w:ind w:left="360"/>
+        <w:rPr>
+          <w:highlight w:val="magenta"/>
+        </w:rPr>
+      </w:pPr>
     </w:p>
     <w:p>
       <w:pPr>
@@ -1206,16 +1215,33 @@
           <w:numId w:val="1"/>
         </w:numPr>
         <w:rPr>
-          <w:highlight w:val="cyan"/>
-        </w:rPr>
-      </w:pPr>
-      <w:r>
-        <w:rPr>
-          <w:rFonts w:hint="cs"/>
-          <w:highlight w:val="cyan"/>
-          <w:rtl/>
-        </w:rPr>
-        <w:t>טיפול בחריגות</w:t>
+          <w:highlight w:val="yellow"/>
+        </w:rPr>
+      </w:pPr>
+      <w:proofErr w:type="spellStart"/>
+      <w:r>
+        <w:rPr>
+          <w:rFonts w:hint="cs"/>
+          <w:highlight w:val="yellow"/>
+          <w:rtl/>
+        </w:rPr>
+        <w:t>יוזר</w:t>
+      </w:r>
+      <w:proofErr w:type="spellEnd"/>
+      <w:r>
+        <w:rPr>
+          <w:rFonts w:hint="cs"/>
+          <w:highlight w:val="yellow"/>
+          <w:rtl/>
+        </w:rPr>
+        <w:t xml:space="preserve"> מחזיק </w:t>
+      </w:r>
+      <w:r>
+        <w:rPr>
+          <w:rFonts w:hint="cs"/>
+          <w:highlight w:val="yellow"/>
+        </w:rPr>
+        <w:t>HASHPW</w:t>
       </w:r>
     </w:p>
     <w:p>
@@ -1226,64 +1252,16 @@
           <w:numId w:val="1"/>
         </w:numPr>
         <w:rPr>
-          <w:highlight w:val="red"/>
-        </w:rPr>
-      </w:pPr>
-      <w:r>
-        <w:rPr>
-          <w:rFonts w:hint="cs"/>
-          <w:highlight w:val="red"/>
-          <w:rtl/>
-        </w:rPr>
-        <w:t>לבדוק מה קורה ב</w:t>
-      </w:r>
-      <w:r>
-        <w:rPr>
-          <w:rFonts w:hint="cs"/>
-          <w:highlight w:val="red"/>
-        </w:rPr>
-        <w:t>PL</w:t>
-      </w:r>
-      <w:r>
-        <w:rPr>
-          <w:rFonts w:hint="cs"/>
-          <w:highlight w:val="red"/>
-          <w:rtl/>
-        </w:rPr>
-        <w:t xml:space="preserve"> שעושים </w:t>
-      </w:r>
-      <w:proofErr w:type="spellStart"/>
-      <w:r>
-        <w:rPr>
-          <w:rFonts w:hint="cs"/>
-          <w:highlight w:val="red"/>
-          <w:rtl/>
-        </w:rPr>
-        <w:t>סנד</w:t>
-      </w:r>
-      <w:proofErr w:type="spellEnd"/>
-      <w:r>
-        <w:rPr>
-          <w:rFonts w:hint="cs"/>
-          <w:highlight w:val="red"/>
-          <w:rtl/>
-        </w:rPr>
-        <w:t xml:space="preserve"> (מקבל הודעה אליו)</w:t>
-      </w:r>
-      <w:r>
-        <w:rPr>
-          <w:rFonts w:hint="cs"/>
-          <w:highlight w:val="red"/>
-          <w:rtl/>
-        </w:rPr>
-        <w:t xml:space="preserve"> ומה קורה אם ההודעה </w:t>
-      </w:r>
-      <w:r>
-        <w:rPr>
-          <w:rFonts w:hint="cs"/>
-          <w:highlight w:val="red"/>
-        </w:rPr>
-        <w:t>NULL</w:t>
+          <w:highlight w:val="cyan"/>
+        </w:rPr>
+      </w:pPr>
+      <w:r>
+        <w:rPr>
+          <w:rFonts w:hint="cs"/>
+          <w:highlight w:val="cyan"/>
+          <w:rtl/>
+        </w:rPr>
+        <w:t>טיפול בחריגות</w:t>
       </w:r>
     </w:p>
     <w:p>
@@ -1303,14 +1281,55 @@
           <w:highlight w:val="red"/>
           <w:rtl/>
         </w:rPr>
-        <w:t xml:space="preserve">מי אחראי על יצירה של </w:t>
-      </w:r>
-      <w:r>
-        <w:rPr>
-          <w:rFonts w:hint="cs"/>
-          <w:highlight w:val="red"/>
-        </w:rPr>
-        <w:t>GUID</w:t>
+        <w:t>לבדוק מה קורה ב</w:t>
+      </w:r>
+      <w:r>
+        <w:rPr>
+          <w:rFonts w:hint="cs"/>
+          <w:highlight w:val="red"/>
+        </w:rPr>
+        <w:t>PL</w:t>
+      </w:r>
+      <w:r>
+        <w:rPr>
+          <w:rFonts w:hint="cs"/>
+          <w:highlight w:val="red"/>
+          <w:rtl/>
+        </w:rPr>
+        <w:t xml:space="preserve"> שעושים </w:t>
+      </w:r>
+      <w:proofErr w:type="spellStart"/>
+      <w:r>
+        <w:rPr>
+          <w:rFonts w:hint="cs"/>
+          <w:highlight w:val="red"/>
+          <w:rtl/>
+        </w:rPr>
+        <w:t>סנד</w:t>
+      </w:r>
+      <w:proofErr w:type="spellEnd"/>
+      <w:r>
+        <w:rPr>
+          <w:rFonts w:hint="cs"/>
+          <w:highlight w:val="red"/>
+          <w:rtl/>
+        </w:rPr>
+        <w:t xml:space="preserve"> (מקבל הודעה אליו)</w:t>
+      </w:r>
+      <w:r>
+        <w:rPr>
+          <w:rFonts w:hint="cs"/>
+          <w:highlight w:val="red"/>
+          <w:rtl/>
+        </w:rPr>
+        <w:t xml:space="preserve"> ומה קורה אם ההודעה </w:t>
+      </w:r>
+      <w:r>
+        <w:rPr>
+          <w:rFonts w:hint="cs"/>
+          <w:highlight w:val="red"/>
+        </w:rPr>
+        <w:t>NULL</w:t>
       </w:r>
     </w:p>
     <w:p>
@@ -1328,6 +1347,33 @@
         <w:rPr>
           <w:rFonts w:hint="cs"/>
           <w:highlight w:val="red"/>
+          <w:rtl/>
+        </w:rPr>
+        <w:t xml:space="preserve">מי אחראי על יצירה של </w:t>
+      </w:r>
+      <w:r>
+        <w:rPr>
+          <w:rFonts w:hint="cs"/>
+          <w:highlight w:val="red"/>
+        </w:rPr>
+        <w:t>GUID</w:t>
+      </w:r>
+    </w:p>
+    <w:p>
+      <w:pPr>
+        <w:pStyle w:val="a3"/>
+        <w:numPr>
+          <w:ilvl w:val="0"/>
+          <w:numId w:val="1"/>
+        </w:numPr>
+        <w:rPr>
+          <w:highlight w:val="red"/>
+        </w:rPr>
+      </w:pPr>
+      <w:r>
+        <w:rPr>
+          <w:rFonts w:hint="cs"/>
+          <w:highlight w:val="red"/>
         </w:rPr>
         <w:t>PL</w:t>
       </w:r>
@@ -1406,13 +1452,7 @@
         </w:rPr>
       </w:pPr>
     </w:p>
-    <w:p>
-      <w:pPr>
-        <w:rPr>
-          <w:rFonts w:hint="cs"/>
-        </w:rPr>
-      </w:pPr>
-    </w:p>
+    <w:p/>
     <w:p>
       <w:pPr>
         <w:pStyle w:val="a3"/>

</xml_diff>

<commit_message>
WORKING PROGRAM NO MORE CHANGES
</commit_message>
<xml_diff>
--- a/ChatRoom_project/מטלות.docx
+++ b/ChatRoom_project/מטלות.docx
@@ -43,13 +43,41 @@
           <w:highlight w:val="yellow"/>
         </w:rPr>
       </w:pPr>
-      <w:r>
-        <w:rPr>
-          <w:rFonts w:hint="cs"/>
-          <w:highlight w:val="yellow"/>
-          <w:rtl/>
-        </w:rPr>
-        <w:t>ססמא בלוגין רגיסטר</w:t>
+      <w:proofErr w:type="spellStart"/>
+      <w:r>
+        <w:rPr>
+          <w:rFonts w:hint="cs"/>
+          <w:highlight w:val="yellow"/>
+          <w:rtl/>
+        </w:rPr>
+        <w:t>ססמא</w:t>
+      </w:r>
+      <w:proofErr w:type="spellEnd"/>
+      <w:r>
+        <w:rPr>
+          <w:rFonts w:hint="cs"/>
+          <w:highlight w:val="yellow"/>
+          <w:rtl/>
+        </w:rPr>
+        <w:t xml:space="preserve"> </w:t>
+      </w:r>
+      <w:proofErr w:type="spellStart"/>
+      <w:r>
+        <w:rPr>
+          <w:rFonts w:hint="cs"/>
+          <w:highlight w:val="yellow"/>
+          <w:rtl/>
+        </w:rPr>
+        <w:t>בלוגין</w:t>
+      </w:r>
+      <w:proofErr w:type="spellEnd"/>
+      <w:r>
+        <w:rPr>
+          <w:rFonts w:hint="cs"/>
+          <w:highlight w:val="yellow"/>
+          <w:rtl/>
+        </w:rPr>
+        <w:t xml:space="preserve"> רגיסטר</w:t>
       </w:r>
       <w:r>
         <w:rPr>
@@ -86,12 +114,14 @@
         </w:rPr>
         <w:t>הזמנים של ההודעות ב</w:t>
       </w:r>
+      <w:proofErr w:type="spellStart"/>
       <w:r>
         <w:rPr>
           <w:highlight w:val="yellow"/>
         </w:rPr>
         <w:t>utc</w:t>
       </w:r>
+      <w:proofErr w:type="spellEnd"/>
     </w:p>
     <w:p>
       <w:pPr>
@@ -110,7 +140,25 @@
           <w:highlight w:val="yellow"/>
           <w:rtl/>
         </w:rPr>
-        <w:t>לבדוק איך מקבלים מהשרת הודעות גדולות \ קטנות מ זמן מסויים (דבר איתי(תומר))</w:t>
+        <w:t xml:space="preserve">לבדוק איך מקבלים מהשרת הודעות גדולות \ קטנות מ זמן </w:t>
+      </w:r>
+      <w:proofErr w:type="spellStart"/>
+      <w:r>
+        <w:rPr>
+          <w:rFonts w:hint="cs"/>
+          <w:highlight w:val="yellow"/>
+          <w:rtl/>
+        </w:rPr>
+        <w:t>מסויים</w:t>
+      </w:r>
+      <w:proofErr w:type="spellEnd"/>
+      <w:r>
+        <w:rPr>
+          <w:rFonts w:hint="cs"/>
+          <w:highlight w:val="yellow"/>
+          <w:rtl/>
+        </w:rPr>
+        <w:t xml:space="preserve"> (דבר איתי(תומר))</w:t>
       </w:r>
     </w:p>
     <w:p>
@@ -127,7 +175,43 @@
           <w:highlight w:val="yellow"/>
           <w:rtl/>
         </w:rPr>
-        <w:t>טיפול באחסון וכריית ססמא. סאלת וכל מה שצריך</w:t>
+        <w:t xml:space="preserve">טיפול באחסון וכריית </w:t>
+      </w:r>
+      <w:proofErr w:type="spellStart"/>
+      <w:r>
+        <w:rPr>
+          <w:rFonts w:hint="cs"/>
+          <w:highlight w:val="yellow"/>
+          <w:rtl/>
+        </w:rPr>
+        <w:t>ססמא</w:t>
+      </w:r>
+      <w:proofErr w:type="spellEnd"/>
+      <w:r>
+        <w:rPr>
+          <w:rFonts w:hint="cs"/>
+          <w:highlight w:val="yellow"/>
+          <w:rtl/>
+        </w:rPr>
+        <w:t xml:space="preserve">. </w:t>
+      </w:r>
+      <w:proofErr w:type="spellStart"/>
+      <w:r>
+        <w:rPr>
+          <w:rFonts w:hint="cs"/>
+          <w:highlight w:val="yellow"/>
+          <w:rtl/>
+        </w:rPr>
+        <w:t>סאלת</w:t>
+      </w:r>
+      <w:proofErr w:type="spellEnd"/>
+      <w:r>
+        <w:rPr>
+          <w:rFonts w:hint="cs"/>
+          <w:highlight w:val="yellow"/>
+          <w:rtl/>
+        </w:rPr>
+        <w:t xml:space="preserve"> וכל מה שצריך</w:t>
       </w:r>
     </w:p>
     <w:p>
@@ -162,8 +246,36 @@
           <w:highlight w:val="yellow"/>
           <w:rtl/>
         </w:rPr>
-        <w:t xml:space="preserve"> בריטריב מסגס</w:t>
-      </w:r>
+        <w:t xml:space="preserve"> </w:t>
+      </w:r>
+      <w:proofErr w:type="spellStart"/>
+      <w:r>
+        <w:rPr>
+          <w:rFonts w:hint="cs"/>
+          <w:highlight w:val="yellow"/>
+          <w:rtl/>
+        </w:rPr>
+        <w:t>בריטריב</w:t>
+      </w:r>
+      <w:proofErr w:type="spellEnd"/>
+      <w:r>
+        <w:rPr>
+          <w:rFonts w:hint="cs"/>
+          <w:highlight w:val="yellow"/>
+          <w:rtl/>
+        </w:rPr>
+        <w:t xml:space="preserve"> </w:t>
+      </w:r>
+      <w:proofErr w:type="spellStart"/>
+      <w:r>
+        <w:rPr>
+          <w:rFonts w:hint="cs"/>
+          <w:highlight w:val="yellow"/>
+          <w:rtl/>
+        </w:rPr>
+        <w:t>מסגס</w:t>
+      </w:r>
+      <w:proofErr w:type="spellEnd"/>
     </w:p>
     <w:p>
       <w:pPr>
@@ -246,7 +358,25 @@
           <w:highlight w:val="yellow"/>
           <w:rtl/>
         </w:rPr>
-        <w:t xml:space="preserve">בהחזרה של הודעה מהשרת (אחרי סנד) מחזיר הודעה עם </w:t>
+        <w:t xml:space="preserve">בהחזרה של הודעה מהשרת (אחרי </w:t>
+      </w:r>
+      <w:proofErr w:type="spellStart"/>
+      <w:r>
+        <w:rPr>
+          <w:rFonts w:hint="cs"/>
+          <w:highlight w:val="yellow"/>
+          <w:rtl/>
+        </w:rPr>
+        <w:t>סנד</w:t>
+      </w:r>
+      <w:proofErr w:type="spellEnd"/>
+      <w:r>
+        <w:rPr>
+          <w:rFonts w:hint="cs"/>
+          <w:highlight w:val="yellow"/>
+          <w:rtl/>
+        </w:rPr>
+        <w:t xml:space="preserve">) מחזיר הודעה עם </w:t>
       </w:r>
       <w:r>
         <w:rPr>
@@ -261,7 +391,25 @@
           <w:highlight w:val="yellow"/>
           <w:rtl/>
         </w:rPr>
-        <w:t xml:space="preserve"> דיפולטיבי </w:t>
+        <w:t xml:space="preserve"> </w:t>
+      </w:r>
+      <w:proofErr w:type="spellStart"/>
+      <w:r>
+        <w:rPr>
+          <w:rFonts w:hint="cs"/>
+          <w:highlight w:val="yellow"/>
+          <w:rtl/>
+        </w:rPr>
+        <w:t>דיפולטיבי</w:t>
+      </w:r>
+      <w:proofErr w:type="spellEnd"/>
+      <w:r>
+        <w:rPr>
+          <w:rFonts w:hint="cs"/>
+          <w:highlight w:val="yellow"/>
+          <w:rtl/>
+        </w:rPr>
+        <w:t xml:space="preserve"> </w:t>
       </w:r>
       <w:r>
         <w:rPr>
@@ -276,7 +424,25 @@
           <w:highlight w:val="yellow"/>
           <w:rtl/>
         </w:rPr>
-        <w:t xml:space="preserve"> צריך שיחיזיר את ה</w:t>
+        <w:t xml:space="preserve"> צריך </w:t>
+      </w:r>
+      <w:proofErr w:type="spellStart"/>
+      <w:r>
+        <w:rPr>
+          <w:rFonts w:hint="cs"/>
+          <w:highlight w:val="yellow"/>
+          <w:rtl/>
+        </w:rPr>
+        <w:t>שיחיזיר</w:t>
+      </w:r>
+      <w:proofErr w:type="spellEnd"/>
+      <w:r>
+        <w:rPr>
+          <w:rFonts w:hint="cs"/>
+          <w:highlight w:val="yellow"/>
+          <w:rtl/>
+        </w:rPr>
+        <w:t xml:space="preserve"> את ה</w:t>
       </w:r>
       <w:r>
         <w:rPr>
@@ -305,13 +471,59 @@
           <w:highlight w:val="yellow"/>
         </w:rPr>
       </w:pPr>
-      <w:r>
-        <w:rPr>
-          <w:rFonts w:hint="cs"/>
-          <w:highlight w:val="yellow"/>
-          <w:rtl/>
-        </w:rPr>
-        <w:t>יוזר ומסג' בצאטרום לדעתי(תומר) צריך לוותר על הרשימות בצאטרום ורק לגשת כל פעם לשרת.</w:t>
+      <w:proofErr w:type="spellStart"/>
+      <w:r>
+        <w:rPr>
+          <w:rFonts w:hint="cs"/>
+          <w:highlight w:val="yellow"/>
+          <w:rtl/>
+        </w:rPr>
+        <w:t>יוזר</w:t>
+      </w:r>
+      <w:proofErr w:type="spellEnd"/>
+      <w:r>
+        <w:rPr>
+          <w:rFonts w:hint="cs"/>
+          <w:highlight w:val="yellow"/>
+          <w:rtl/>
+        </w:rPr>
+        <w:t xml:space="preserve"> ומסג' </w:t>
+      </w:r>
+      <w:proofErr w:type="spellStart"/>
+      <w:r>
+        <w:rPr>
+          <w:rFonts w:hint="cs"/>
+          <w:highlight w:val="yellow"/>
+          <w:rtl/>
+        </w:rPr>
+        <w:t>בצאטרום</w:t>
+      </w:r>
+      <w:proofErr w:type="spellEnd"/>
+      <w:r>
+        <w:rPr>
+          <w:rFonts w:hint="cs"/>
+          <w:highlight w:val="yellow"/>
+          <w:rtl/>
+        </w:rPr>
+        <w:t xml:space="preserve"> לדעתי(תומר) צריך לוותר על הרשימות </w:t>
+      </w:r>
+      <w:proofErr w:type="spellStart"/>
+      <w:r>
+        <w:rPr>
+          <w:rFonts w:hint="cs"/>
+          <w:highlight w:val="yellow"/>
+          <w:rtl/>
+        </w:rPr>
+        <w:t>בצאטרום</w:t>
+      </w:r>
+      <w:proofErr w:type="spellEnd"/>
+      <w:r>
+        <w:rPr>
+          <w:rFonts w:hint="cs"/>
+          <w:highlight w:val="yellow"/>
+          <w:rtl/>
+        </w:rPr>
+        <w:t xml:space="preserve"> ורק לגשת כל פעם לשרת.</w:t>
       </w:r>
     </w:p>
     <w:p>
@@ -325,13 +537,23 @@
           <w:highlight w:val="yellow"/>
         </w:rPr>
       </w:pPr>
-      <w:r>
-        <w:rPr>
-          <w:rFonts w:hint="cs"/>
-          <w:highlight w:val="yellow"/>
-          <w:rtl/>
-        </w:rPr>
-        <w:t xml:space="preserve">יוזר </w:t>
+      <w:proofErr w:type="spellStart"/>
+      <w:r>
+        <w:rPr>
+          <w:rFonts w:hint="cs"/>
+          <w:highlight w:val="yellow"/>
+          <w:rtl/>
+        </w:rPr>
+        <w:t>יוזר</w:t>
+      </w:r>
+      <w:proofErr w:type="spellEnd"/>
+      <w:r>
+        <w:rPr>
+          <w:rFonts w:hint="cs"/>
+          <w:highlight w:val="yellow"/>
+          <w:rtl/>
+        </w:rPr>
+        <w:t xml:space="preserve"> </w:t>
       </w:r>
       <w:r>
         <w:rPr>
@@ -346,7 +568,25 @@
           <w:highlight w:val="yellow"/>
           <w:rtl/>
         </w:rPr>
-        <w:t xml:space="preserve"> לדעתי(תומר)אסור לייצר יוזר חדש אלא רק לעשות </w:t>
+        <w:t xml:space="preserve"> לדעתי(תומר)אסור לייצר </w:t>
+      </w:r>
+      <w:proofErr w:type="spellStart"/>
+      <w:r>
+        <w:rPr>
+          <w:rFonts w:hint="cs"/>
+          <w:highlight w:val="yellow"/>
+          <w:rtl/>
+        </w:rPr>
+        <w:t>יוזר</w:t>
+      </w:r>
+      <w:proofErr w:type="spellEnd"/>
+      <w:r>
+        <w:rPr>
+          <w:rFonts w:hint="cs"/>
+          <w:highlight w:val="yellow"/>
+          <w:rtl/>
+        </w:rPr>
+        <w:t xml:space="preserve"> חדש אלא רק לעשות </w:t>
       </w:r>
       <w:r>
         <w:rPr>
@@ -361,7 +601,25 @@
           <w:highlight w:val="yellow"/>
           <w:rtl/>
         </w:rPr>
-        <w:t xml:space="preserve"> וככה לייצר יוזר(כמו עם מסג בדיוק) </w:t>
+        <w:t xml:space="preserve"> וככה לייצר </w:t>
+      </w:r>
+      <w:proofErr w:type="spellStart"/>
+      <w:r>
+        <w:rPr>
+          <w:rFonts w:hint="cs"/>
+          <w:highlight w:val="yellow"/>
+          <w:rtl/>
+        </w:rPr>
+        <w:t>יוזר</w:t>
+      </w:r>
+      <w:proofErr w:type="spellEnd"/>
+      <w:r>
+        <w:rPr>
+          <w:rFonts w:hint="cs"/>
+          <w:highlight w:val="yellow"/>
+          <w:rtl/>
+        </w:rPr>
+        <w:t xml:space="preserve">(כמו עם מסג בדיוק) </w:t>
       </w:r>
     </w:p>
     <w:p>
@@ -415,7 +673,97 @@
           <w:highlight w:val="yellow"/>
           <w:rtl/>
         </w:rPr>
-        <w:t xml:space="preserve"> צריך לבנות מחקלת יוזר ומסג חדשים שממשים את הממשק (בדומה למה שהיה עם הקומיוניקיישן לייר)</w:t>
+        <w:t xml:space="preserve"> צריך לבנות </w:t>
+      </w:r>
+      <w:proofErr w:type="spellStart"/>
+      <w:r>
+        <w:rPr>
+          <w:rFonts w:hint="cs"/>
+          <w:highlight w:val="yellow"/>
+          <w:rtl/>
+        </w:rPr>
+        <w:t>מחקלת</w:t>
+      </w:r>
+      <w:proofErr w:type="spellEnd"/>
+      <w:r>
+        <w:rPr>
+          <w:rFonts w:hint="cs"/>
+          <w:highlight w:val="yellow"/>
+          <w:rtl/>
+        </w:rPr>
+        <w:t xml:space="preserve"> </w:t>
+      </w:r>
+      <w:proofErr w:type="spellStart"/>
+      <w:r>
+        <w:rPr>
+          <w:rFonts w:hint="cs"/>
+          <w:highlight w:val="yellow"/>
+          <w:rtl/>
+        </w:rPr>
+        <w:t>יוזר</w:t>
+      </w:r>
+      <w:proofErr w:type="spellEnd"/>
+      <w:r>
+        <w:rPr>
+          <w:rFonts w:hint="cs"/>
+          <w:highlight w:val="yellow"/>
+          <w:rtl/>
+        </w:rPr>
+        <w:t xml:space="preserve"> ומסג חדשים </w:t>
+      </w:r>
+      <w:proofErr w:type="spellStart"/>
+      <w:r>
+        <w:rPr>
+          <w:rFonts w:hint="cs"/>
+          <w:highlight w:val="yellow"/>
+          <w:rtl/>
+        </w:rPr>
+        <w:t>שממשים</w:t>
+      </w:r>
+      <w:proofErr w:type="spellEnd"/>
+      <w:r>
+        <w:rPr>
+          <w:rFonts w:hint="cs"/>
+          <w:highlight w:val="yellow"/>
+          <w:rtl/>
+        </w:rPr>
+        <w:t xml:space="preserve"> את הממשק (בדומה למה שהיה עם </w:t>
+      </w:r>
+      <w:proofErr w:type="spellStart"/>
+      <w:r>
+        <w:rPr>
+          <w:rFonts w:hint="cs"/>
+          <w:highlight w:val="yellow"/>
+          <w:rtl/>
+        </w:rPr>
+        <w:t>הקומיוניקיישן</w:t>
+      </w:r>
+      <w:proofErr w:type="spellEnd"/>
+      <w:r>
+        <w:rPr>
+          <w:rFonts w:hint="cs"/>
+          <w:highlight w:val="yellow"/>
+          <w:rtl/>
+        </w:rPr>
+        <w:t xml:space="preserve"> </w:t>
+      </w:r>
+      <w:proofErr w:type="spellStart"/>
+      <w:r>
+        <w:rPr>
+          <w:rFonts w:hint="cs"/>
+          <w:highlight w:val="yellow"/>
+          <w:rtl/>
+        </w:rPr>
+        <w:t>לייר</w:t>
+      </w:r>
+      <w:proofErr w:type="spellEnd"/>
+      <w:r>
+        <w:rPr>
+          <w:rFonts w:hint="cs"/>
+          <w:highlight w:val="yellow"/>
+          <w:rtl/>
+        </w:rPr>
+        <w:t>)</w:t>
       </w:r>
     </w:p>
     <w:p>
@@ -437,12 +785,14 @@
         </w:rPr>
         <w:t xml:space="preserve">מימוש </w:t>
       </w:r>
+      <w:proofErr w:type="spellStart"/>
       <w:r>
         <w:rPr>
           <w:highlight w:val="red"/>
         </w:rPr>
         <w:t>setFillter</w:t>
       </w:r>
+      <w:proofErr w:type="spellEnd"/>
       <w:r>
         <w:rPr>
           <w:rFonts w:hint="cs"/>
@@ -556,7 +906,43 @@
           <w:highlight w:val="yellow"/>
           <w:rtl/>
         </w:rPr>
-        <w:t xml:space="preserve"> ביוזר (לדעתי ולשנות את הפונקיוצ בהתאם.</w:t>
+        <w:t xml:space="preserve"> </w:t>
+      </w:r>
+      <w:proofErr w:type="spellStart"/>
+      <w:r>
+        <w:rPr>
+          <w:rFonts w:hint="cs"/>
+          <w:highlight w:val="yellow"/>
+          <w:rtl/>
+        </w:rPr>
+        <w:t>ביוזר</w:t>
+      </w:r>
+      <w:proofErr w:type="spellEnd"/>
+      <w:r>
+        <w:rPr>
+          <w:rFonts w:hint="cs"/>
+          <w:highlight w:val="yellow"/>
+          <w:rtl/>
+        </w:rPr>
+        <w:t xml:space="preserve"> (לדעתי ולשנות את </w:t>
+      </w:r>
+      <w:proofErr w:type="spellStart"/>
+      <w:r>
+        <w:rPr>
+          <w:rFonts w:hint="cs"/>
+          <w:highlight w:val="yellow"/>
+          <w:rtl/>
+        </w:rPr>
+        <w:t>הפונקיוצ</w:t>
+      </w:r>
+      <w:proofErr w:type="spellEnd"/>
+      <w:r>
+        <w:rPr>
+          <w:rFonts w:hint="cs"/>
+          <w:highlight w:val="yellow"/>
+          <w:rtl/>
+        </w:rPr>
+        <w:t xml:space="preserve"> בהתאם.</w:t>
       </w:r>
     </w:p>
     <w:p>
@@ -591,7 +977,25 @@
           <w:highlight w:val="yellow"/>
           <w:rtl/>
         </w:rPr>
-        <w:t xml:space="preserve"> אקספשן בכל מקום שניגשים ל</w:t>
+        <w:t xml:space="preserve"> </w:t>
+      </w:r>
+      <w:proofErr w:type="spellStart"/>
+      <w:r>
+        <w:rPr>
+          <w:rFonts w:hint="cs"/>
+          <w:highlight w:val="yellow"/>
+          <w:rtl/>
+        </w:rPr>
+        <w:t>אקספשן</w:t>
+      </w:r>
+      <w:proofErr w:type="spellEnd"/>
+      <w:r>
+        <w:rPr>
+          <w:rFonts w:hint="cs"/>
+          <w:highlight w:val="yellow"/>
+          <w:rtl/>
+        </w:rPr>
+        <w:t xml:space="preserve"> בכל מקום שניגשים ל</w:t>
       </w:r>
       <w:r>
         <w:rPr>
@@ -606,7 +1010,61 @@
           <w:highlight w:val="yellow"/>
           <w:rtl/>
         </w:rPr>
-        <w:t xml:space="preserve"> בעיקר בהבט שמקבלים חזרה ערך (רגיסטר, לוגין, סנד)</w:t>
+        <w:t xml:space="preserve"> בעיקר </w:t>
+      </w:r>
+      <w:proofErr w:type="spellStart"/>
+      <w:r>
+        <w:rPr>
+          <w:rFonts w:hint="cs"/>
+          <w:highlight w:val="yellow"/>
+          <w:rtl/>
+        </w:rPr>
+        <w:t>בהבט</w:t>
+      </w:r>
+      <w:proofErr w:type="spellEnd"/>
+      <w:r>
+        <w:rPr>
+          <w:rFonts w:hint="cs"/>
+          <w:highlight w:val="yellow"/>
+          <w:rtl/>
+        </w:rPr>
+        <w:t xml:space="preserve"> שמקבלים חזרה ערך (רגיסטר, </w:t>
+      </w:r>
+      <w:proofErr w:type="spellStart"/>
+      <w:r>
+        <w:rPr>
+          <w:rFonts w:hint="cs"/>
+          <w:highlight w:val="yellow"/>
+          <w:rtl/>
+        </w:rPr>
+        <w:t>לוגין</w:t>
+      </w:r>
+      <w:proofErr w:type="spellEnd"/>
+      <w:r>
+        <w:rPr>
+          <w:rFonts w:hint="cs"/>
+          <w:highlight w:val="yellow"/>
+          <w:rtl/>
+        </w:rPr>
+        <w:t xml:space="preserve">, </w:t>
+      </w:r>
+      <w:proofErr w:type="spellStart"/>
+      <w:r>
+        <w:rPr>
+          <w:rFonts w:hint="cs"/>
+          <w:highlight w:val="yellow"/>
+          <w:rtl/>
+        </w:rPr>
+        <w:t>סנד</w:t>
+      </w:r>
+      <w:proofErr w:type="spellEnd"/>
+      <w:r>
+        <w:rPr>
+          <w:rFonts w:hint="cs"/>
+          <w:highlight w:val="yellow"/>
+          <w:rtl/>
+        </w:rPr>
+        <w:t>)</w:t>
       </w:r>
     </w:p>
     <w:p>
@@ -665,13 +1123,23 @@
         </w:rPr>
         <w:t xml:space="preserve"> </w:t>
       </w:r>
+      <w:proofErr w:type="spellStart"/>
       <w:r>
         <w:rPr>
           <w:rFonts w:hint="cs"/>
           <w:highlight w:val="magenta"/>
           <w:rtl/>
         </w:rPr>
-        <w:t>יוזר'</w:t>
+        <w:t>יוזר</w:t>
+      </w:r>
+      <w:proofErr w:type="spellEnd"/>
+      <w:r>
+        <w:rPr>
+          <w:rFonts w:hint="cs"/>
+          <w:highlight w:val="magenta"/>
+          <w:rtl/>
+        </w:rPr>
+        <w:t>'</w:t>
       </w:r>
     </w:p>
     <w:p>
@@ -750,13 +1218,23 @@
           <w:highlight w:val="yellow"/>
         </w:rPr>
       </w:pPr>
-      <w:r>
-        <w:rPr>
-          <w:rFonts w:hint="cs"/>
-          <w:highlight w:val="yellow"/>
-          <w:rtl/>
-        </w:rPr>
-        <w:t xml:space="preserve">יוזר מחזיק </w:t>
+      <w:proofErr w:type="spellStart"/>
+      <w:r>
+        <w:rPr>
+          <w:rFonts w:hint="cs"/>
+          <w:highlight w:val="yellow"/>
+          <w:rtl/>
+        </w:rPr>
+        <w:t>יוזר</w:t>
+      </w:r>
+      <w:proofErr w:type="spellEnd"/>
+      <w:r>
+        <w:rPr>
+          <w:rFonts w:hint="cs"/>
+          <w:highlight w:val="yellow"/>
+          <w:rtl/>
+        </w:rPr>
+        <w:t xml:space="preserve"> מחזיק </w:t>
       </w:r>
       <w:r>
         <w:rPr>
@@ -818,7 +1296,25 @@
           <w:highlight w:val="red"/>
           <w:rtl/>
         </w:rPr>
-        <w:t xml:space="preserve"> שעושים סנד (מקבל הודעה אליו)</w:t>
+        <w:t xml:space="preserve"> שעושים </w:t>
+      </w:r>
+      <w:proofErr w:type="spellStart"/>
+      <w:r>
+        <w:rPr>
+          <w:rFonts w:hint="cs"/>
+          <w:highlight w:val="red"/>
+          <w:rtl/>
+        </w:rPr>
+        <w:t>סנד</w:t>
+      </w:r>
+      <w:proofErr w:type="spellEnd"/>
+      <w:r>
+        <w:rPr>
+          <w:rFonts w:hint="cs"/>
+          <w:highlight w:val="red"/>
+          <w:rtl/>
+        </w:rPr>
+        <w:t xml:space="preserve"> (מקבל הודעה אליו)</w:t>
       </w:r>
       <w:r>
         <w:rPr>
@@ -908,7 +1404,27 @@
           <w:sz w:val="19"/>
           <w:szCs w:val="19"/>
         </w:rPr>
-        <w:t xml:space="preserve"> retrieveTest_without_parameters()</w:t>
+        <w:t xml:space="preserve"> </w:t>
+      </w:r>
+      <w:proofErr w:type="spellStart"/>
+      <w:r>
+        <w:rPr>
+          <w:rFonts w:ascii="Consolas" w:hAnsi="Consolas" w:cs="Consolas"/>
+          <w:color w:val="000000"/>
+          <w:sz w:val="19"/>
+          <w:szCs w:val="19"/>
+        </w:rPr>
+        <w:t>retrieveTest_without_parameters</w:t>
+      </w:r>
+      <w:proofErr w:type="spellEnd"/>
+      <w:r>
+        <w:rPr>
+          <w:rFonts w:ascii="Consolas" w:hAnsi="Consolas" w:cs="Consolas"/>
+          <w:color w:val="000000"/>
+          <w:sz w:val="19"/>
+          <w:szCs w:val="19"/>
+        </w:rPr>
+        <w:t>()</w:t>
       </w:r>
     </w:p>
     <w:p>
@@ -931,6 +1447,7 @@
         </w:rPr>
         <w:t xml:space="preserve">זה טסט של </w:t>
       </w:r>
+      <w:proofErr w:type="spellStart"/>
       <w:r>
         <w:rPr>
           <w:rFonts w:ascii="Consolas" w:hAnsi="Consolas" w:cs="Arial"/>
@@ -940,6 +1457,7 @@
         </w:rPr>
         <w:t>MessageHandler</w:t>
       </w:r>
+      <w:proofErr w:type="spellEnd"/>
       <w:r>
         <w:rPr>
           <w:rFonts w:ascii="Consolas" w:hAnsi="Consolas" w:cs="Arial" w:hint="cs"/>
@@ -950,6 +1468,7 @@
         </w:rPr>
         <w:t xml:space="preserve"> שנכשל בדיוק בגלל שה</w:t>
       </w:r>
+      <w:proofErr w:type="spellStart"/>
       <w:r>
         <w:rPr>
           <w:rFonts w:ascii="Consolas" w:hAnsi="Consolas" w:cs="Arial"/>
@@ -957,7 +1476,17 @@
           <w:sz w:val="19"/>
           <w:szCs w:val="19"/>
         </w:rPr>
-        <w:t xml:space="preserve">Guid </w:t>
+        <w:t>Guid</w:t>
+      </w:r>
+      <w:proofErr w:type="spellEnd"/>
+      <w:r>
+        <w:rPr>
+          <w:rFonts w:ascii="Consolas" w:hAnsi="Consolas" w:cs="Arial"/>
+          <w:color w:val="0000FF"/>
+          <w:sz w:val="19"/>
+          <w:szCs w:val="19"/>
+        </w:rPr>
+        <w:t xml:space="preserve"> </w:t>
       </w:r>
       <w:r>
         <w:rPr>
@@ -967,7 +1496,29 @@
           <w:szCs w:val="19"/>
           <w:rtl/>
         </w:rPr>
-        <w:t xml:space="preserve"> נוצר ביותר ממקום אחד. אז הוא אינדקציה טובה לפתרון עבור הבעיה.</w:t>
+        <w:t xml:space="preserve"> נוצר ביותר ממקום אחד. אז הוא </w:t>
+      </w:r>
+      <w:proofErr w:type="spellStart"/>
+      <w:r>
+        <w:rPr>
+          <w:rFonts w:ascii="Consolas" w:hAnsi="Consolas" w:cs="Arial" w:hint="cs"/>
+          <w:color w:val="0000FF"/>
+          <w:sz w:val="19"/>
+          <w:szCs w:val="19"/>
+          <w:rtl/>
+        </w:rPr>
+        <w:t>אינדקציה</w:t>
+      </w:r>
+      <w:proofErr w:type="spellEnd"/>
+      <w:r>
+        <w:rPr>
+          <w:rFonts w:ascii="Consolas" w:hAnsi="Consolas" w:cs="Arial" w:hint="cs"/>
+          <w:color w:val="0000FF"/>
+          <w:sz w:val="19"/>
+          <w:szCs w:val="19"/>
+          <w:rtl/>
+        </w:rPr>
+        <w:t xml:space="preserve"> טובה לפתרון עבור הבעיה.</w:t>
       </w:r>
     </w:p>
     <w:p>
@@ -988,6 +1539,8 @@
         </w:rPr>
         <w:t>PL</w:t>
       </w:r>
+      <w:bookmarkStart w:id="0" w:name="_GoBack"/>
+      <w:bookmarkEnd w:id="0"/>
       <w:r>
         <w:rPr>
           <w:rFonts w:hint="cs"/>
@@ -1041,20 +1594,36 @@
           <w:ilvl w:val="0"/>
           <w:numId w:val="1"/>
         </w:numPr>
-      </w:pPr>
-      <w:r>
-        <w:rPr>
-          <w:rFonts w:hint="cs"/>
+        <w:rPr>
+          <w:highlight w:val="red"/>
+        </w:rPr>
+      </w:pPr>
+      <w:r>
+        <w:rPr>
+          <w:rFonts w:hint="cs"/>
+          <w:highlight w:val="red"/>
           <w:rtl/>
         </w:rPr>
         <w:t xml:space="preserve">לבדוק </w:t>
       </w:r>
-      <w:r>
-        <w:t xml:space="preserve">guid </w:t>
-      </w:r>
-      <w:r>
-        <w:rPr>
-          <w:rFonts w:hint="cs"/>
+      <w:proofErr w:type="spellStart"/>
+      <w:r>
+        <w:rPr>
+          <w:highlight w:val="red"/>
+        </w:rPr>
+        <w:t>guid</w:t>
+      </w:r>
+      <w:proofErr w:type="spellEnd"/>
+      <w:r>
+        <w:rPr>
+          <w:highlight w:val="red"/>
+        </w:rPr>
+        <w:t xml:space="preserve"> </w:t>
+      </w:r>
+      <w:r>
+        <w:rPr>
+          <w:rFonts w:hint="cs"/>
+          <w:highlight w:val="red"/>
           <w:rtl/>
         </w:rPr>
         <w:t xml:space="preserve"> תקין בשליפה של הודעה</w:t>
@@ -1067,32 +1636,87 @@
           <w:ilvl w:val="0"/>
           <w:numId w:val="1"/>
         </w:numPr>
-      </w:pPr>
-      <w:r>
-        <w:rPr>
-          <w:rFonts w:hint="cs"/>
+        <w:rPr>
+          <w:highlight w:val="red"/>
+        </w:rPr>
+      </w:pPr>
+      <w:r>
+        <w:rPr>
+          <w:rFonts w:hint="cs"/>
+          <w:highlight w:val="red"/>
           <w:rtl/>
         </w:rPr>
         <w:t xml:space="preserve">לתפוס חריגה על </w:t>
       </w:r>
       <w:r>
+        <w:rPr>
+          <w:highlight w:val="red"/>
+        </w:rPr>
         <w:t xml:space="preserve">parse </w:t>
       </w:r>
       <w:r>
         <w:rPr>
           <w:rFonts w:hint="cs"/>
-          <w:rtl/>
-        </w:rPr>
-        <w:t xml:space="preserve"> של דייטיים</w:t>
-      </w:r>
-      <w:bookmarkStart w:id="0" w:name="_GoBack"/>
-      <w:bookmarkEnd w:id="0"/>
+          <w:highlight w:val="red"/>
+          <w:rtl/>
+        </w:rPr>
+        <w:t xml:space="preserve"> של </w:t>
+      </w:r>
+      <w:proofErr w:type="spellStart"/>
+      <w:r>
+        <w:rPr>
+          <w:rFonts w:hint="cs"/>
+          <w:highlight w:val="red"/>
+          <w:rtl/>
+        </w:rPr>
+        <w:t>דייטיים</w:t>
+      </w:r>
+      <w:proofErr w:type="spellEnd"/>
+    </w:p>
+    <w:p>
+      <w:pPr>
+        <w:pStyle w:val="a3"/>
+        <w:numPr>
+          <w:ilvl w:val="0"/>
+          <w:numId w:val="1"/>
+        </w:numPr>
+      </w:pPr>
+      <w:r>
+        <w:rPr>
+          <w:rFonts w:hint="cs"/>
+        </w:rPr>
+        <w:t>GID</w:t>
+      </w:r>
+      <w:r>
+        <w:t xml:space="preserve">&lt;0 </w:t>
+      </w:r>
+      <w:r>
+        <w:rPr>
+          <w:rFonts w:hint="cs"/>
+          <w:rtl/>
+        </w:rPr>
+        <w:t xml:space="preserve"> ב</w:t>
+      </w:r>
+      <w:r>
+        <w:rPr>
+          <w:rFonts w:hint="cs"/>
+        </w:rPr>
+        <w:t>PL</w:t>
+      </w:r>
+    </w:p>
+    <w:p>
+      <w:pPr>
+        <w:pStyle w:val="a3"/>
+        <w:numPr>
+          <w:ilvl w:val="0"/>
+          <w:numId w:val="1"/>
+        </w:numPr>
+      </w:pPr>
     </w:p>
     <w:p>
       <w:pPr>
         <w:ind w:left="360"/>
         <w:rPr>
-          <w:rFonts w:hint="cs"/>
           <w:rtl/>
         </w:rPr>
       </w:pPr>

</xml_diff>